<commit_message>
TDM Container translated and delivered
[uml-to-yang: 001]
</commit_message>
<xml_diff>
--- a/models/tools/pruning-and-refactoring/tdm-container/src/main/resources/tdmContainer/Gendoc/gendocTemplate.docx
+++ b/models/tools/pruning-and-refactoring/tdm-container/src/main/resources/tdmContainer/Gendoc/gendocTemplate.docx
@@ -61,103 +61,49 @@
           <w:color w:val="984806" w:themeColor="accent6" w:themeShade="80"/>
           <w:lang w:val="en-GB"/>
         </w:rPr>
-        <w:t>{</w:t>
-      </w:r>
-      <w:proofErr w:type="spellStart"/>
+        <w:t>{project_loc}\Gendoc\</w:t>
+      </w:r>
       <w:r>
         <w:rPr>
           <w:rFonts w:asciiTheme="minorHAnsi" w:hAnsiTheme="minorHAnsi"/>
           <w:color w:val="984806" w:themeColor="accent6" w:themeShade="80"/>
           <w:lang w:val="en-GB"/>
         </w:rPr>
-        <w:t>project_loc</w:t>
-      </w:r>
-      <w:proofErr w:type="spellEnd"/>
+        <w:t>tdmContainer</w:t>
+      </w:r>
       <w:r>
         <w:rPr>
           <w:rFonts w:asciiTheme="minorHAnsi" w:hAnsiTheme="minorHAnsi"/>
           <w:color w:val="984806" w:themeColor="accent6" w:themeShade="80"/>
           <w:lang w:val="en-GB"/>
         </w:rPr>
-        <w:t>}\</w:t>
-      </w:r>
-      <w:proofErr w:type="spellStart"/>
+        <w:t>_2.0.0-tsp.</w:t>
+      </w:r>
       <w:r>
         <w:rPr>
           <w:rFonts w:asciiTheme="minorHAnsi" w:hAnsiTheme="minorHAnsi"/>
           <w:color w:val="984806" w:themeColor="accent6" w:themeShade="80"/>
           <w:lang w:val="en-GB"/>
         </w:rPr>
-        <w:t>Gendoc</w:t>
-      </w:r>
-      <w:proofErr w:type="spellEnd"/>
+        <w:t>d.t+gendoc.</w:t>
+      </w:r>
+      <w:proofErr w:type="gramStart"/>
       <w:r>
         <w:rPr>
           <w:rFonts w:asciiTheme="minorHAnsi" w:hAnsiTheme="minorHAnsi"/>
           <w:color w:val="984806" w:themeColor="accent6" w:themeShade="80"/>
           <w:lang w:val="en-GB"/>
         </w:rPr>
-        <w:t>\</w:t>
-      </w:r>
+        <w:t>${</w:t>
+      </w:r>
+      <w:proofErr w:type="gramEnd"/>
       <w:r>
         <w:rPr>
           <w:rFonts w:asciiTheme="minorHAnsi" w:hAnsiTheme="minorHAnsi"/>
           <w:color w:val="984806" w:themeColor="accent6" w:themeShade="80"/>
           <w:lang w:val="en-GB"/>
         </w:rPr>
-        <w:t>tdmContainer</w:t>
-      </w:r>
-      <w:r>
-        <w:rPr>
-          <w:rFonts w:asciiTheme="minorHAnsi" w:hAnsiTheme="minorHAnsi"/>
-          <w:color w:val="984806" w:themeColor="accent6" w:themeShade="80"/>
-          <w:lang w:val="en-GB"/>
-        </w:rPr>
-        <w:t>_2.0.0-tsp.</w:t>
-      </w:r>
-      <w:r>
-        <w:rPr>
-          <w:rFonts w:asciiTheme="minorHAnsi" w:hAnsiTheme="minorHAnsi"/>
-          <w:color w:val="984806" w:themeColor="accent6" w:themeShade="80"/>
-          <w:lang w:val="en-GB"/>
-        </w:rPr>
-        <w:t>d.t+gendoc.</w:t>
-      </w:r>
-      <w:proofErr w:type="gramStart"/>
-      <w:r>
-        <w:rPr>
-          <w:rFonts w:asciiTheme="minorHAnsi" w:hAnsiTheme="minorHAnsi"/>
-          <w:color w:val="984806" w:themeColor="accent6" w:themeShade="80"/>
-          <w:lang w:val="en-GB"/>
-        </w:rPr>
-        <w:t>${</w:t>
-      </w:r>
-      <w:proofErr w:type="gramEnd"/>
-      <w:r>
-        <w:rPr>
-          <w:rFonts w:asciiTheme="minorHAnsi" w:hAnsiTheme="minorHAnsi"/>
-          <w:color w:val="984806" w:themeColor="accent6" w:themeShade="80"/>
-          <w:lang w:val="en-GB"/>
-        </w:rPr>
-        <w:t>date}.${time}</w:t>
-      </w:r>
-      <w:proofErr w:type="spellStart"/>
-      <w:r>
-        <w:rPr>
-          <w:rFonts w:asciiTheme="minorHAnsi" w:hAnsiTheme="minorHAnsi"/>
-          <w:color w:val="984806" w:themeColor="accent6" w:themeShade="80"/>
-          <w:lang w:val="en-GB"/>
-        </w:rPr>
-        <w:t>docx</w:t>
-      </w:r>
-      <w:proofErr w:type="spellEnd"/>
-      <w:r>
-        <w:rPr>
-          <w:rFonts w:asciiTheme="minorHAnsi" w:hAnsiTheme="minorHAnsi"/>
-          <w:color w:val="984806" w:themeColor="accent6" w:themeShade="80"/>
-          <w:lang w:val="en-GB"/>
-        </w:rPr>
-        <w:t>'</w:t>
+        <w:t>date}.${time}docx'</w:t>
       </w:r>
       <w:r>
         <w:rPr>
@@ -592,8 +538,6 @@
         </w:rPr>
         <w:t>Tdm</w:t>
       </w:r>
-      <w:bookmarkStart w:id="4" w:name="_GoBack"/>
-      <w:bookmarkEnd w:id="4"/>
       <w:r>
         <w:rPr>
           <w:rFonts w:ascii="Calibri" w:eastAsia="Times New Roman" w:hAnsi="Calibri" w:cs="Calibri"/>
@@ -1398,9 +1342,9 @@
         </w:rPr>
         <w:t>[/for]&lt;drop/&gt;</w:t>
       </w:r>
-      <w:bookmarkStart w:id="5" w:name="_Toc427242242"/>
+      <w:bookmarkStart w:id="4" w:name="_Toc427242242"/>
     </w:p>
-    <w:bookmarkEnd w:id="5"/>
+    <w:bookmarkEnd w:id="4"/>
     <w:p>
       <w:pPr>
         <w:spacing w:before="0" w:after="0" w:line="240" w:lineRule="auto"/>
@@ -4518,12 +4462,15 @@
           <w:p>
             <w:pPr>
               <w:rPr>
+                <w:rFonts w:asciiTheme="minorHAnsi" w:hAnsiTheme="minorHAnsi"/>
                 <w:sz w:val="16"/>
                 <w:szCs w:val="16"/>
               </w:rPr>
             </w:pPr>
-            <w:r>
-              <w:rPr>
+            <w:bookmarkStart w:id="5" w:name="_GoBack" w:colFirst="0" w:colLast="5"/>
+            <w:r>
+              <w:rPr>
+                <w:rFonts w:asciiTheme="minorHAnsi" w:hAnsiTheme="minorHAnsi"/>
                 <w:sz w:val="16"/>
                 <w:szCs w:val="16"/>
               </w:rPr>
@@ -4539,7 +4486,7 @@
             <w:pPr>
               <w:spacing w:before="0" w:after="160" w:line="240" w:lineRule="auto"/>
               <w:rPr>
-                <w:rFonts w:ascii="Arial" w:eastAsia="SimHei" w:hAnsi="Arial" w:cs="Times New Roman"/>
+                <w:rFonts w:asciiTheme="minorHAnsi" w:eastAsia="SimHei" w:hAnsiTheme="minorHAnsi" w:cs="Times New Roman"/>
                 <w:color w:val="141313"/>
                 <w:sz w:val="16"/>
                 <w:szCs w:val="16"/>
@@ -4548,7 +4495,7 @@
             </w:pPr>
             <w:r>
               <w:rPr>
-                <w:rFonts w:ascii="Arial" w:eastAsia="SimHei" w:hAnsi="Arial" w:cs="Times New Roman"/>
+                <w:rFonts w:asciiTheme="minorHAnsi" w:eastAsia="SimHei" w:hAnsiTheme="minorHAnsi" w:cs="Times New Roman"/>
                 <w:color w:val="141313"/>
                 <w:sz w:val="16"/>
                 <w:szCs w:val="16"/>
@@ -4560,13 +4507,14 @@
           <w:p>
             <w:pPr>
               <w:rPr>
+                <w:rFonts w:asciiTheme="minorHAnsi" w:hAnsiTheme="minorHAnsi"/>
                 <w:sz w:val="16"/>
                 <w:szCs w:val="16"/>
               </w:rPr>
             </w:pPr>
             <w:r>
               <w:rPr>
-                <w:rFonts w:ascii="Arial" w:eastAsia="SimHei" w:hAnsi="Arial" w:cs="Times New Roman"/>
+                <w:rFonts w:asciiTheme="minorHAnsi" w:eastAsia="SimHei" w:hAnsiTheme="minorHAnsi" w:cs="Times New Roman"/>
                 <w:color w:val="7030A0"/>
                 <w:sz w:val="16"/>
                 <w:szCs w:val="16"/>
@@ -4576,7 +4524,7 @@
             </w:r>
             <w:r>
               <w:rPr>
-                <w:rFonts w:ascii="Arial" w:eastAsia="SimHei" w:hAnsi="Arial" w:cs="Times New Roman"/>
+                <w:rFonts w:asciiTheme="minorHAnsi" w:eastAsia="SimHei" w:hAnsiTheme="minorHAnsi" w:cs="Times New Roman"/>
                 <w:color w:val="141313"/>
                 <w:sz w:val="16"/>
                 <w:szCs w:val="16"/>
@@ -4586,7 +4534,7 @@
             </w:r>
             <w:r>
               <w:rPr>
-                <w:rFonts w:ascii="Arial" w:eastAsia="SimHei" w:hAnsi="Arial" w:cs="Times New Roman"/>
+                <w:rFonts w:asciiTheme="minorHAnsi" w:eastAsia="SimHei" w:hAnsiTheme="minorHAnsi" w:cs="Times New Roman"/>
                 <w:color w:val="7030A0"/>
                 <w:sz w:val="16"/>
                 <w:szCs w:val="16"/>
@@ -4596,7 +4544,7 @@
             </w:r>
             <w:r>
               <w:rPr>
-                <w:rFonts w:ascii="Arial" w:eastAsia="SimHei" w:hAnsi="Arial" w:cs="Times New Roman"/>
+                <w:rFonts w:asciiTheme="minorHAnsi" w:eastAsia="SimHei" w:hAnsiTheme="minorHAnsi" w:cs="Times New Roman"/>
                 <w:sz w:val="16"/>
                 <w:szCs w:val="16"/>
                 <w:lang w:eastAsia="ja-JP"/>
@@ -4605,7 +4553,7 @@
             </w:r>
             <w:r>
               <w:rPr>
-                <w:rFonts w:ascii="Arial" w:eastAsia="SimHei" w:hAnsi="Arial" w:cs="Times New Roman"/>
+                <w:rFonts w:asciiTheme="minorHAnsi" w:eastAsia="SimHei" w:hAnsiTheme="minorHAnsi" w:cs="Times New Roman"/>
                 <w:color w:val="7030A0"/>
                 <w:sz w:val="16"/>
                 <w:szCs w:val="16"/>
@@ -4622,12 +4570,14 @@
           <w:p>
             <w:pPr>
               <w:rPr>
+                <w:rFonts w:asciiTheme="minorHAnsi" w:hAnsiTheme="minorHAnsi"/>
                 <w:sz w:val="16"/>
                 <w:szCs w:val="16"/>
               </w:rPr>
             </w:pPr>
             <w:r>
               <w:rPr>
+                <w:rFonts w:asciiTheme="minorHAnsi" w:hAnsiTheme="minorHAnsi"/>
                 <w:color w:val="7030A0"/>
                 <w:sz w:val="16"/>
                 <w:szCs w:val="16"/>
@@ -4637,6 +4587,7 @@
             <w:proofErr w:type="gramStart"/>
             <w:r>
               <w:rPr>
+                <w:rFonts w:asciiTheme="minorHAnsi" w:hAnsiTheme="minorHAnsi"/>
                 <w:color w:val="7030A0"/>
                 <w:sz w:val="16"/>
                 <w:szCs w:val="16"/>
@@ -4646,6 +4597,7 @@
             <w:proofErr w:type="gramEnd"/>
             <w:r>
               <w:rPr>
+                <w:rFonts w:asciiTheme="minorHAnsi" w:hAnsiTheme="minorHAnsi"/>
                 <w:color w:val="7030A0"/>
                 <w:sz w:val="16"/>
                 <w:szCs w:val="16"/>
@@ -4654,6 +4606,7 @@
             </w:r>
             <w:r>
               <w:rPr>
+                <w:rFonts w:asciiTheme="minorHAnsi" w:hAnsiTheme="minorHAnsi"/>
                 <w:sz w:val="16"/>
                 <w:szCs w:val="16"/>
               </w:rPr>
@@ -4661,6 +4614,7 @@
             </w:r>
             <w:r>
               <w:rPr>
+                <w:rFonts w:asciiTheme="minorHAnsi" w:hAnsiTheme="minorHAnsi"/>
                 <w:color w:val="7030A0"/>
                 <w:sz w:val="16"/>
                 <w:szCs w:val="16"/>
@@ -4669,6 +4623,7 @@
             </w:r>
             <w:r>
               <w:rPr>
+                <w:rFonts w:asciiTheme="minorHAnsi" w:hAnsiTheme="minorHAnsi"/>
                 <w:sz w:val="16"/>
                 <w:szCs w:val="16"/>
               </w:rPr>
@@ -4676,6 +4631,7 @@
             </w:r>
             <w:r>
               <w:rPr>
+                <w:rFonts w:asciiTheme="minorHAnsi" w:hAnsiTheme="minorHAnsi"/>
                 <w:color w:val="7030A0"/>
                 <w:sz w:val="16"/>
                 <w:szCs w:val="16"/>
@@ -4684,6 +4640,7 @@
             </w:r>
             <w:r>
               <w:rPr>
+                <w:rFonts w:asciiTheme="minorHAnsi" w:hAnsiTheme="minorHAnsi"/>
                 <w:sz w:val="16"/>
                 <w:szCs w:val="16"/>
               </w:rPr>
@@ -4691,6 +4648,7 @@
             </w:r>
             <w:r>
               <w:rPr>
+                <w:rFonts w:asciiTheme="minorHAnsi" w:hAnsiTheme="minorHAnsi"/>
                 <w:color w:val="7030A0"/>
                 <w:sz w:val="16"/>
                 <w:szCs w:val="16"/>
@@ -4699,6 +4657,7 @@
             </w:r>
             <w:r>
               <w:rPr>
+                <w:rFonts w:asciiTheme="minorHAnsi" w:hAnsiTheme="minorHAnsi"/>
                 <w:sz w:val="16"/>
                 <w:szCs w:val="16"/>
               </w:rPr>
@@ -4706,6 +4665,7 @@
             </w:r>
             <w:r>
               <w:rPr>
+                <w:rFonts w:asciiTheme="minorHAnsi" w:hAnsiTheme="minorHAnsi"/>
                 <w:color w:val="7030A0"/>
                 <w:sz w:val="16"/>
                 <w:szCs w:val="16"/>
@@ -4721,12 +4681,14 @@
           <w:p>
             <w:pPr>
               <w:rPr>
+                <w:rFonts w:asciiTheme="minorHAnsi" w:hAnsiTheme="minorHAnsi"/>
                 <w:sz w:val="16"/>
                 <w:szCs w:val="16"/>
               </w:rPr>
             </w:pPr>
             <w:r>
               <w:rPr>
+                <w:rFonts w:asciiTheme="minorHAnsi" w:hAnsiTheme="minorHAnsi"/>
                 <w:color w:val="7030A0"/>
                 <w:sz w:val="16"/>
                 <w:szCs w:val="16"/>
@@ -4736,6 +4698,7 @@
             <w:proofErr w:type="spellStart"/>
             <w:r>
               <w:rPr>
+                <w:rFonts w:asciiTheme="minorHAnsi" w:hAnsiTheme="minorHAnsi"/>
                 <w:color w:val="7030A0"/>
                 <w:sz w:val="16"/>
                 <w:szCs w:val="16"/>
@@ -4745,6 +4708,7 @@
             <w:proofErr w:type="spellEnd"/>
             <w:r>
               <w:rPr>
+                <w:rFonts w:asciiTheme="minorHAnsi" w:hAnsiTheme="minorHAnsi"/>
                 <w:color w:val="7030A0"/>
                 <w:sz w:val="16"/>
                 <w:szCs w:val="16"/>
@@ -4753,6 +4717,7 @@
             </w:r>
             <w:r>
               <w:rPr>
+                <w:rFonts w:asciiTheme="minorHAnsi" w:hAnsiTheme="minorHAnsi"/>
                 <w:sz w:val="16"/>
                 <w:szCs w:val="16"/>
               </w:rPr>
@@ -4760,6 +4725,7 @@
             </w:r>
             <w:r>
               <w:rPr>
+                <w:rFonts w:asciiTheme="minorHAnsi" w:hAnsiTheme="minorHAnsi"/>
                 <w:color w:val="7030A0"/>
                 <w:sz w:val="16"/>
                 <w:szCs w:val="16"/>
@@ -4768,6 +4734,7 @@
             </w:r>
             <w:r>
               <w:rPr>
+                <w:rFonts w:asciiTheme="minorHAnsi" w:hAnsiTheme="minorHAnsi"/>
                 <w:sz w:val="16"/>
                 <w:szCs w:val="16"/>
               </w:rPr>
@@ -4775,6 +4742,7 @@
             </w:r>
             <w:r>
               <w:rPr>
+                <w:rFonts w:asciiTheme="minorHAnsi" w:hAnsiTheme="minorHAnsi"/>
                 <w:color w:val="7030A0"/>
                 <w:sz w:val="16"/>
                 <w:szCs w:val="16"/>
@@ -4791,7 +4759,7 @@
             <w:pPr>
               <w:spacing w:before="0" w:after="0" w:line="240" w:lineRule="auto"/>
               <w:rPr>
-                <w:rFonts w:ascii="Arial" w:eastAsia="SimHei" w:hAnsi="Arial" w:cs="Times New Roman"/>
+                <w:rFonts w:asciiTheme="minorHAnsi" w:eastAsia="SimHei" w:hAnsiTheme="minorHAnsi" w:cs="Times New Roman"/>
                 <w:color w:val="7030A0"/>
                 <w:sz w:val="16"/>
                 <w:szCs w:val="16"/>
@@ -4800,7 +4768,7 @@
             </w:pPr>
             <w:r>
               <w:rPr>
-                <w:rFonts w:ascii="Arial" w:eastAsia="SimHei" w:hAnsi="Arial" w:cs="Times New Roman"/>
+                <w:rFonts w:asciiTheme="minorHAnsi" w:eastAsia="SimHei" w:hAnsiTheme="minorHAnsi" w:cs="Times New Roman"/>
                 <w:color w:val="7030A0"/>
                 <w:sz w:val="16"/>
                 <w:szCs w:val="16"/>
@@ -4811,7 +4779,7 @@
             <w:proofErr w:type="spellStart"/>
             <w:r>
               <w:rPr>
-                <w:rFonts w:ascii="Arial" w:eastAsia="SimHei" w:hAnsi="Arial" w:cs="Times New Roman"/>
+                <w:rFonts w:asciiTheme="minorHAnsi" w:eastAsia="SimHei" w:hAnsiTheme="minorHAnsi" w:cs="Times New Roman"/>
                 <w:color w:val="7030A0"/>
                 <w:sz w:val="16"/>
                 <w:szCs w:val="16"/>
@@ -4822,7 +4790,7 @@
             <w:proofErr w:type="spellEnd"/>
             <w:r>
               <w:rPr>
-                <w:rFonts w:ascii="Arial" w:eastAsia="SimHei" w:hAnsi="Arial" w:cs="Times New Roman"/>
+                <w:rFonts w:asciiTheme="minorHAnsi" w:eastAsia="SimHei" w:hAnsiTheme="minorHAnsi" w:cs="Times New Roman"/>
                 <w:color w:val="7030A0"/>
                 <w:sz w:val="16"/>
                 <w:szCs w:val="16"/>
@@ -4833,7 +4801,7 @@
             <w:proofErr w:type="spellStart"/>
             <w:r>
               <w:rPr>
-                <w:rFonts w:ascii="Arial" w:eastAsia="SimHei" w:hAnsi="Arial" w:cs="Times New Roman"/>
+                <w:rFonts w:asciiTheme="minorHAnsi" w:eastAsia="SimHei" w:hAnsiTheme="minorHAnsi" w:cs="Times New Roman"/>
                 <w:color w:val="7030A0"/>
                 <w:sz w:val="16"/>
                 <w:szCs w:val="16"/>
@@ -4844,7 +4812,7 @@
             <w:proofErr w:type="spellEnd"/>
             <w:r>
               <w:rPr>
-                <w:rFonts w:ascii="Arial" w:eastAsia="SimHei" w:hAnsi="Arial" w:cs="Times New Roman"/>
+                <w:rFonts w:asciiTheme="minorHAnsi" w:eastAsia="SimHei" w:hAnsiTheme="minorHAnsi" w:cs="Times New Roman"/>
                 <w:color w:val="7030A0"/>
                 <w:sz w:val="16"/>
                 <w:szCs w:val="16"/>
@@ -4857,7 +4825,7 @@
             <w:pPr>
               <w:spacing w:before="0" w:after="0" w:line="240" w:lineRule="auto"/>
               <w:rPr>
-                <w:rFonts w:ascii="Arial" w:eastAsia="SimHei" w:hAnsi="Arial" w:cs="Times New Roman"/>
+                <w:rFonts w:asciiTheme="minorHAnsi" w:eastAsia="SimHei" w:hAnsiTheme="minorHAnsi" w:cs="Times New Roman"/>
                 <w:sz w:val="16"/>
                 <w:szCs w:val="16"/>
                 <w:lang w:eastAsia="ja-JP"/>
@@ -4865,7 +4833,7 @@
             </w:pPr>
             <w:r>
               <w:rPr>
-                <w:rFonts w:ascii="Arial" w:eastAsia="SimHei" w:hAnsi="Arial" w:cs="Times New Roman"/>
+                <w:rFonts w:asciiTheme="minorHAnsi" w:eastAsia="SimHei" w:hAnsiTheme="minorHAnsi" w:cs="Times New Roman"/>
                 <w:color w:val="141313"/>
                 <w:sz w:val="16"/>
                 <w:szCs w:val="16"/>
@@ -4878,7 +4846,7 @@
             <w:pPr>
               <w:spacing w:before="0" w:after="0" w:line="240" w:lineRule="auto"/>
               <w:rPr>
-                <w:rFonts w:ascii="Arial" w:eastAsia="SimHei" w:hAnsi="Arial" w:cs="Times New Roman"/>
+                <w:rFonts w:asciiTheme="minorHAnsi" w:eastAsia="SimHei" w:hAnsiTheme="minorHAnsi" w:cs="Times New Roman"/>
                 <w:color w:val="7030A0"/>
                 <w:sz w:val="16"/>
                 <w:szCs w:val="16"/>
@@ -4887,7 +4855,7 @@
             </w:pPr>
             <w:r>
               <w:rPr>
-                <w:rFonts w:ascii="Arial" w:eastAsia="SimHei" w:hAnsi="Arial" w:cs="Times New Roman"/>
+                <w:rFonts w:asciiTheme="minorHAnsi" w:eastAsia="SimHei" w:hAnsiTheme="minorHAnsi" w:cs="Times New Roman"/>
                 <w:color w:val="7030A0"/>
                 <w:sz w:val="16"/>
                 <w:szCs w:val="16"/>
@@ -4898,7 +4866,7 @@
             <w:proofErr w:type="spellStart"/>
             <w:r>
               <w:rPr>
-                <w:rFonts w:ascii="Arial" w:eastAsia="SimHei" w:hAnsi="Arial" w:cs="Times New Roman"/>
+                <w:rFonts w:asciiTheme="minorHAnsi" w:eastAsia="SimHei" w:hAnsiTheme="minorHAnsi" w:cs="Times New Roman"/>
                 <w:color w:val="7030A0"/>
                 <w:sz w:val="16"/>
                 <w:szCs w:val="16"/>
@@ -4909,7 +4877,7 @@
             <w:proofErr w:type="spellEnd"/>
             <w:r>
               <w:rPr>
-                <w:rFonts w:ascii="Arial" w:eastAsia="SimHei" w:hAnsi="Arial" w:cs="Times New Roman"/>
+                <w:rFonts w:asciiTheme="minorHAnsi" w:eastAsia="SimHei" w:hAnsiTheme="minorHAnsi" w:cs="Times New Roman"/>
                 <w:color w:val="7030A0"/>
                 <w:sz w:val="16"/>
                 <w:szCs w:val="16"/>
@@ -4928,14 +4896,14 @@
               <w:ind w:left="176" w:hanging="142"/>
               <w:contextualSpacing/>
               <w:rPr>
-                <w:rFonts w:eastAsia="SimHei" w:cs="Times New Roman"/>
+                <w:rFonts w:asciiTheme="minorHAnsi" w:eastAsia="SimHei" w:hAnsiTheme="minorHAnsi" w:cs="Times New Roman"/>
                 <w:sz w:val="16"/>
                 <w:szCs w:val="16"/>
               </w:rPr>
             </w:pPr>
             <w:r>
               <w:rPr>
-                <w:rFonts w:eastAsia="SimHei" w:cs="Times New Roman"/>
+                <w:rFonts w:asciiTheme="minorHAnsi" w:eastAsia="SimHei" w:hAnsiTheme="minorHAnsi" w:cs="Times New Roman"/>
                 <w:color w:val="7030A0"/>
                 <w:sz w:val="16"/>
                 <w:szCs w:val="16"/>
@@ -4945,7 +4913,7 @@
             <w:proofErr w:type="spellStart"/>
             <w:r>
               <w:rPr>
-                <w:rFonts w:eastAsia="SimHei" w:cs="Times New Roman"/>
+                <w:rFonts w:asciiTheme="minorHAnsi" w:eastAsia="SimHei" w:hAnsiTheme="minorHAnsi" w:cs="Times New Roman"/>
                 <w:color w:val="7030A0"/>
                 <w:sz w:val="16"/>
                 <w:szCs w:val="16"/>
@@ -4955,7 +4923,7 @@
             <w:proofErr w:type="spellEnd"/>
             <w:r>
               <w:rPr>
-                <w:rFonts w:eastAsia="SimHei" w:cs="Times New Roman"/>
+                <w:rFonts w:asciiTheme="minorHAnsi" w:eastAsia="SimHei" w:hAnsiTheme="minorHAnsi" w:cs="Times New Roman"/>
                 <w:color w:val="7030A0"/>
                 <w:sz w:val="16"/>
                 <w:szCs w:val="16"/>
@@ -4965,7 +4933,7 @@
             <w:proofErr w:type="spellStart"/>
             <w:r>
               <w:rPr>
-                <w:rFonts w:eastAsia="SimHei" w:cs="Times New Roman"/>
+                <w:rFonts w:asciiTheme="minorHAnsi" w:eastAsia="SimHei" w:hAnsiTheme="minorHAnsi" w:cs="Times New Roman"/>
                 <w:sz w:val="16"/>
                 <w:szCs w:val="16"/>
               </w:rPr>
@@ -4974,7 +4942,7 @@
             <w:proofErr w:type="spellEnd"/>
             <w:r>
               <w:rPr>
-                <w:rFonts w:eastAsia="SimHei" w:cs="Times New Roman"/>
+                <w:rFonts w:asciiTheme="minorHAnsi" w:eastAsia="SimHei" w:hAnsiTheme="minorHAnsi" w:cs="Times New Roman"/>
                 <w:sz w:val="16"/>
                 <w:szCs w:val="16"/>
               </w:rPr>
@@ -4983,7 +4951,7 @@
             <w:proofErr w:type="spellStart"/>
             <w:r>
               <w:rPr>
-                <w:rFonts w:eastAsia="SimHei" w:cs="Times New Roman"/>
+                <w:rFonts w:asciiTheme="minorHAnsi" w:eastAsia="SimHei" w:hAnsiTheme="minorHAnsi" w:cs="Times New Roman"/>
                 <w:sz w:val="16"/>
                 <w:szCs w:val="16"/>
               </w:rPr>
@@ -4992,7 +4960,7 @@
             <w:proofErr w:type="spellEnd"/>
             <w:r>
               <w:rPr>
-                <w:rFonts w:eastAsia="SimHei" w:cs="Times New Roman"/>
+                <w:rFonts w:asciiTheme="minorHAnsi" w:eastAsia="SimHei" w:hAnsiTheme="minorHAnsi" w:cs="Times New Roman"/>
                 <w:sz w:val="16"/>
                 <w:szCs w:val="16"/>
               </w:rPr>
@@ -5001,7 +4969,7 @@
             <w:proofErr w:type="spellStart"/>
             <w:r>
               <w:rPr>
-                <w:rFonts w:eastAsia="SimHei" w:cs="Times New Roman"/>
+                <w:rFonts w:asciiTheme="minorHAnsi" w:eastAsia="SimHei" w:hAnsiTheme="minorHAnsi" w:cs="Times New Roman"/>
                 <w:sz w:val="16"/>
                 <w:szCs w:val="16"/>
               </w:rPr>
@@ -5010,7 +4978,7 @@
             <w:proofErr w:type="spellEnd"/>
             <w:r>
               <w:rPr>
-                <w:rFonts w:eastAsia="SimHei" w:cs="Times New Roman"/>
+                <w:rFonts w:asciiTheme="minorHAnsi" w:eastAsia="SimHei" w:hAnsiTheme="minorHAnsi" w:cs="Times New Roman"/>
                 <w:sz w:val="16"/>
                 <w:szCs w:val="16"/>
               </w:rPr>
@@ -5019,7 +4987,7 @@
             <w:proofErr w:type="spellStart"/>
             <w:r>
               <w:rPr>
-                <w:rFonts w:eastAsia="SimHei" w:cs="Times New Roman"/>
+                <w:rFonts w:asciiTheme="minorHAnsi" w:eastAsia="SimHei" w:hAnsiTheme="minorHAnsi" w:cs="Times New Roman"/>
                 <w:sz w:val="16"/>
                 <w:szCs w:val="16"/>
               </w:rPr>
@@ -5028,7 +4996,7 @@
             <w:proofErr w:type="spellEnd"/>
             <w:r>
               <w:rPr>
-                <w:rFonts w:eastAsia="SimHei" w:cs="Times New Roman"/>
+                <w:rFonts w:asciiTheme="minorHAnsi" w:eastAsia="SimHei" w:hAnsiTheme="minorHAnsi" w:cs="Times New Roman"/>
                 <w:sz w:val="16"/>
                 <w:szCs w:val="16"/>
               </w:rPr>
@@ -5041,7 +5009,7 @@
               <w:ind w:left="34"/>
               <w:contextualSpacing/>
               <w:rPr>
-                <w:rFonts w:ascii="Arial" w:eastAsia="SimHei" w:hAnsi="Arial" w:cs="Times New Roman"/>
+                <w:rFonts w:asciiTheme="minorHAnsi" w:eastAsia="SimHei" w:hAnsiTheme="minorHAnsi" w:cs="Times New Roman"/>
                 <w:color w:val="7030A0"/>
                 <w:sz w:val="16"/>
                 <w:szCs w:val="16"/>
@@ -5050,7 +5018,7 @@
             </w:pPr>
             <w:r>
               <w:rPr>
-                <w:rFonts w:ascii="Arial" w:eastAsia="SimHei" w:hAnsi="Arial" w:cs="Times New Roman"/>
+                <w:rFonts w:asciiTheme="minorHAnsi" w:eastAsia="SimHei" w:hAnsiTheme="minorHAnsi" w:cs="Times New Roman"/>
                 <w:color w:val="7030A0"/>
                 <w:sz w:val="16"/>
                 <w:szCs w:val="16"/>
@@ -5069,14 +5037,14 @@
               <w:ind w:left="176" w:hanging="142"/>
               <w:contextualSpacing/>
               <w:rPr>
-                <w:rFonts w:eastAsia="SimHei" w:cs="Times New Roman"/>
+                <w:rFonts w:asciiTheme="minorHAnsi" w:eastAsia="SimHei" w:hAnsiTheme="minorHAnsi" w:cs="Times New Roman"/>
                 <w:sz w:val="16"/>
                 <w:szCs w:val="16"/>
               </w:rPr>
             </w:pPr>
             <w:r>
               <w:rPr>
-                <w:rFonts w:eastAsia="SimHei" w:cs="Times New Roman"/>
+                <w:rFonts w:asciiTheme="minorHAnsi" w:eastAsia="SimHei" w:hAnsiTheme="minorHAnsi" w:cs="Times New Roman"/>
                 <w:color w:val="7030A0"/>
                 <w:sz w:val="16"/>
                 <w:szCs w:val="16"/>
@@ -5086,7 +5054,7 @@
             <w:proofErr w:type="spellStart"/>
             <w:r>
               <w:rPr>
-                <w:rFonts w:eastAsia="SimHei" w:cs="Times New Roman"/>
+                <w:rFonts w:asciiTheme="minorHAnsi" w:eastAsia="SimHei" w:hAnsiTheme="minorHAnsi" w:cs="Times New Roman"/>
                 <w:color w:val="7030A0"/>
                 <w:sz w:val="16"/>
                 <w:szCs w:val="16"/>
@@ -5096,7 +5064,7 @@
             <w:proofErr w:type="spellEnd"/>
             <w:r>
               <w:rPr>
-                <w:rFonts w:eastAsia="SimHei" w:cs="Times New Roman"/>
+                <w:rFonts w:asciiTheme="minorHAnsi" w:eastAsia="SimHei" w:hAnsiTheme="minorHAnsi" w:cs="Times New Roman"/>
                 <w:color w:val="7030A0"/>
                 <w:sz w:val="16"/>
                 <w:szCs w:val="16"/>
@@ -5105,7 +5073,7 @@
             </w:r>
             <w:r>
               <w:rPr>
-                <w:rFonts w:eastAsia="SimHei" w:cs="Times New Roman"/>
+                <w:rFonts w:asciiTheme="minorHAnsi" w:eastAsia="SimHei" w:hAnsiTheme="minorHAnsi" w:cs="Times New Roman"/>
                 <w:sz w:val="16"/>
                 <w:szCs w:val="16"/>
               </w:rPr>
@@ -5114,7 +5082,7 @@
             <w:proofErr w:type="spellStart"/>
             <w:r>
               <w:rPr>
-                <w:rFonts w:eastAsia="SimHei" w:cs="Times New Roman"/>
+                <w:rFonts w:asciiTheme="minorHAnsi" w:eastAsia="SimHei" w:hAnsiTheme="minorHAnsi" w:cs="Times New Roman"/>
                 <w:sz w:val="16"/>
                 <w:szCs w:val="16"/>
               </w:rPr>
@@ -5123,7 +5091,7 @@
             <w:proofErr w:type="spellEnd"/>
             <w:r>
               <w:rPr>
-                <w:rFonts w:eastAsia="SimHei" w:cs="Times New Roman"/>
+                <w:rFonts w:asciiTheme="minorHAnsi" w:eastAsia="SimHei" w:hAnsiTheme="minorHAnsi" w:cs="Times New Roman"/>
                 <w:sz w:val="16"/>
                 <w:szCs w:val="16"/>
               </w:rPr>
@@ -5132,7 +5100,7 @@
             <w:proofErr w:type="spellStart"/>
             <w:r>
               <w:rPr>
-                <w:rFonts w:eastAsia="SimHei" w:cs="Times New Roman"/>
+                <w:rFonts w:asciiTheme="minorHAnsi" w:eastAsia="SimHei" w:hAnsiTheme="minorHAnsi" w:cs="Times New Roman"/>
                 <w:sz w:val="16"/>
                 <w:szCs w:val="16"/>
               </w:rPr>
@@ -5141,7 +5109,7 @@
             <w:proofErr w:type="spellEnd"/>
             <w:r>
               <w:rPr>
-                <w:rFonts w:eastAsia="SimHei" w:cs="Times New Roman"/>
+                <w:rFonts w:asciiTheme="minorHAnsi" w:eastAsia="SimHei" w:hAnsiTheme="minorHAnsi" w:cs="Times New Roman"/>
                 <w:sz w:val="16"/>
                 <w:szCs w:val="16"/>
               </w:rPr>
@@ -5150,7 +5118,7 @@
             <w:proofErr w:type="spellStart"/>
             <w:r>
               <w:rPr>
-                <w:rFonts w:eastAsia="SimHei" w:cs="Times New Roman"/>
+                <w:rFonts w:asciiTheme="minorHAnsi" w:eastAsia="SimHei" w:hAnsiTheme="minorHAnsi" w:cs="Times New Roman"/>
                 <w:sz w:val="16"/>
                 <w:szCs w:val="16"/>
               </w:rPr>
@@ -5159,7 +5127,7 @@
             <w:proofErr w:type="spellEnd"/>
             <w:r>
               <w:rPr>
-                <w:rFonts w:eastAsia="SimHei" w:cs="Times New Roman"/>
+                <w:rFonts w:asciiTheme="minorHAnsi" w:eastAsia="SimHei" w:hAnsiTheme="minorHAnsi" w:cs="Times New Roman"/>
                 <w:sz w:val="16"/>
                 <w:szCs w:val="16"/>
               </w:rPr>
@@ -5168,7 +5136,7 @@
             <w:proofErr w:type="spellStart"/>
             <w:r>
               <w:rPr>
-                <w:rFonts w:eastAsia="SimHei" w:cs="Times New Roman"/>
+                <w:rFonts w:asciiTheme="minorHAnsi" w:eastAsia="SimHei" w:hAnsiTheme="minorHAnsi" w:cs="Times New Roman"/>
                 <w:sz w:val="16"/>
                 <w:szCs w:val="16"/>
               </w:rPr>
@@ -5177,7 +5145,7 @@
             <w:proofErr w:type="spellEnd"/>
             <w:r>
               <w:rPr>
-                <w:rFonts w:eastAsia="SimHei" w:cs="Times New Roman"/>
+                <w:rFonts w:asciiTheme="minorHAnsi" w:eastAsia="SimHei" w:hAnsiTheme="minorHAnsi" w:cs="Times New Roman"/>
                 <w:sz w:val="16"/>
                 <w:szCs w:val="16"/>
               </w:rPr>
@@ -5190,7 +5158,7 @@
               <w:ind w:left="34"/>
               <w:contextualSpacing/>
               <w:rPr>
-                <w:rFonts w:ascii="Arial" w:eastAsia="SimHei" w:hAnsi="Arial" w:cs="Times New Roman"/>
+                <w:rFonts w:asciiTheme="minorHAnsi" w:eastAsia="SimHei" w:hAnsiTheme="minorHAnsi" w:cs="Times New Roman"/>
                 <w:color w:val="7030A0"/>
                 <w:sz w:val="16"/>
                 <w:szCs w:val="16"/>
@@ -5199,7 +5167,7 @@
             </w:pPr>
             <w:r>
               <w:rPr>
-                <w:rFonts w:ascii="Arial" w:eastAsia="SimHei" w:hAnsi="Arial" w:cs="Times New Roman"/>
+                <w:rFonts w:asciiTheme="minorHAnsi" w:eastAsia="SimHei" w:hAnsiTheme="minorHAnsi" w:cs="Times New Roman"/>
                 <w:color w:val="7030A0"/>
                 <w:sz w:val="16"/>
                 <w:szCs w:val="16"/>
@@ -5218,14 +5186,14 @@
               <w:ind w:left="176" w:hanging="142"/>
               <w:contextualSpacing/>
               <w:rPr>
-                <w:rFonts w:eastAsia="SimHei" w:cs="Times New Roman"/>
+                <w:rFonts w:asciiTheme="minorHAnsi" w:eastAsia="SimHei" w:hAnsiTheme="minorHAnsi" w:cs="Times New Roman"/>
                 <w:sz w:val="16"/>
                 <w:szCs w:val="16"/>
               </w:rPr>
             </w:pPr>
             <w:r>
               <w:rPr>
-                <w:rFonts w:eastAsia="SimHei" w:cs="Times New Roman"/>
+                <w:rFonts w:asciiTheme="minorHAnsi" w:eastAsia="SimHei" w:hAnsiTheme="minorHAnsi" w:cs="Times New Roman"/>
                 <w:color w:val="7030A0"/>
                 <w:sz w:val="16"/>
                 <w:szCs w:val="16"/>
@@ -5235,7 +5203,7 @@
             <w:proofErr w:type="spellStart"/>
             <w:r>
               <w:rPr>
-                <w:rFonts w:eastAsia="SimHei" w:cs="Times New Roman"/>
+                <w:rFonts w:asciiTheme="minorHAnsi" w:eastAsia="SimHei" w:hAnsiTheme="minorHAnsi" w:cs="Times New Roman"/>
                 <w:color w:val="7030A0"/>
                 <w:sz w:val="16"/>
                 <w:szCs w:val="16"/>
@@ -5245,7 +5213,7 @@
             <w:proofErr w:type="spellEnd"/>
             <w:r>
               <w:rPr>
-                <w:rFonts w:eastAsia="SimHei" w:cs="Times New Roman"/>
+                <w:rFonts w:asciiTheme="minorHAnsi" w:eastAsia="SimHei" w:hAnsiTheme="minorHAnsi" w:cs="Times New Roman"/>
                 <w:color w:val="7030A0"/>
                 <w:sz w:val="16"/>
                 <w:szCs w:val="16"/>
@@ -5255,7 +5223,7 @@
             <w:proofErr w:type="spellStart"/>
             <w:r>
               <w:rPr>
-                <w:rFonts w:eastAsia="SimHei" w:cs="Times New Roman"/>
+                <w:rFonts w:asciiTheme="minorHAnsi" w:eastAsia="SimHei" w:hAnsiTheme="minorHAnsi" w:cs="Times New Roman"/>
                 <w:sz w:val="16"/>
                 <w:szCs w:val="16"/>
               </w:rPr>
@@ -5264,7 +5232,7 @@
             <w:proofErr w:type="spellEnd"/>
             <w:r>
               <w:rPr>
-                <w:rFonts w:eastAsia="SimHei" w:cs="Times New Roman"/>
+                <w:rFonts w:asciiTheme="minorHAnsi" w:eastAsia="SimHei" w:hAnsiTheme="minorHAnsi" w:cs="Times New Roman"/>
                 <w:sz w:val="16"/>
                 <w:szCs w:val="16"/>
               </w:rPr>
@@ -5273,7 +5241,7 @@
             <w:proofErr w:type="spellStart"/>
             <w:r>
               <w:rPr>
-                <w:rFonts w:eastAsia="SimHei" w:cs="Times New Roman"/>
+                <w:rFonts w:asciiTheme="minorHAnsi" w:eastAsia="SimHei" w:hAnsiTheme="minorHAnsi" w:cs="Times New Roman"/>
                 <w:sz w:val="16"/>
                 <w:szCs w:val="16"/>
               </w:rPr>
@@ -5282,7 +5250,7 @@
             <w:proofErr w:type="spellEnd"/>
             <w:r>
               <w:rPr>
-                <w:rFonts w:eastAsia="SimHei" w:cs="Times New Roman"/>
+                <w:rFonts w:asciiTheme="minorHAnsi" w:eastAsia="SimHei" w:hAnsiTheme="minorHAnsi" w:cs="Times New Roman"/>
                 <w:sz w:val="16"/>
                 <w:szCs w:val="16"/>
               </w:rPr>
@@ -5291,7 +5259,7 @@
             <w:proofErr w:type="spellStart"/>
             <w:r>
               <w:rPr>
-                <w:rFonts w:eastAsia="SimHei" w:cs="Times New Roman"/>
+                <w:rFonts w:asciiTheme="minorHAnsi" w:eastAsia="SimHei" w:hAnsiTheme="minorHAnsi" w:cs="Times New Roman"/>
                 <w:sz w:val="16"/>
                 <w:szCs w:val="16"/>
               </w:rPr>
@@ -5300,7 +5268,7 @@
             <w:proofErr w:type="spellEnd"/>
             <w:r>
               <w:rPr>
-                <w:rFonts w:eastAsia="SimHei" w:cs="Times New Roman"/>
+                <w:rFonts w:asciiTheme="minorHAnsi" w:eastAsia="SimHei" w:hAnsiTheme="minorHAnsi" w:cs="Times New Roman"/>
                 <w:sz w:val="16"/>
                 <w:szCs w:val="16"/>
               </w:rPr>
@@ -5309,7 +5277,7 @@
             <w:proofErr w:type="spellStart"/>
             <w:r>
               <w:rPr>
-                <w:rFonts w:eastAsia="SimHei" w:cs="Times New Roman"/>
+                <w:rFonts w:asciiTheme="minorHAnsi" w:eastAsia="SimHei" w:hAnsiTheme="minorHAnsi" w:cs="Times New Roman"/>
                 <w:sz w:val="16"/>
                 <w:szCs w:val="16"/>
               </w:rPr>
@@ -5318,7 +5286,7 @@
             <w:proofErr w:type="spellEnd"/>
             <w:r>
               <w:rPr>
-                <w:rFonts w:eastAsia="SimHei" w:cs="Times New Roman"/>
+                <w:rFonts w:asciiTheme="minorHAnsi" w:eastAsia="SimHei" w:hAnsiTheme="minorHAnsi" w:cs="Times New Roman"/>
                 <w:sz w:val="16"/>
                 <w:szCs w:val="16"/>
               </w:rPr>
@@ -5331,7 +5299,7 @@
               <w:ind w:left="34"/>
               <w:contextualSpacing/>
               <w:rPr>
-                <w:rFonts w:ascii="Arial" w:eastAsia="SimHei" w:hAnsi="Arial" w:cs="Times New Roman"/>
+                <w:rFonts w:asciiTheme="minorHAnsi" w:eastAsia="SimHei" w:hAnsiTheme="minorHAnsi" w:cs="Times New Roman"/>
                 <w:color w:val="7030A0"/>
                 <w:sz w:val="16"/>
                 <w:szCs w:val="16"/>
@@ -5340,7 +5308,7 @@
             </w:pPr>
             <w:r>
               <w:rPr>
-                <w:rFonts w:ascii="Arial" w:eastAsia="SimHei" w:hAnsi="Arial" w:cs="Times New Roman"/>
+                <w:rFonts w:asciiTheme="minorHAnsi" w:eastAsia="SimHei" w:hAnsiTheme="minorHAnsi" w:cs="Times New Roman"/>
                 <w:color w:val="7030A0"/>
                 <w:sz w:val="16"/>
                 <w:szCs w:val="16"/>
@@ -5359,14 +5327,14 @@
               <w:ind w:left="176" w:hanging="142"/>
               <w:contextualSpacing/>
               <w:rPr>
-                <w:rFonts w:eastAsia="SimHei" w:cs="Times New Roman"/>
+                <w:rFonts w:asciiTheme="minorHAnsi" w:eastAsia="SimHei" w:hAnsiTheme="minorHAnsi" w:cs="Times New Roman"/>
                 <w:sz w:val="16"/>
                 <w:szCs w:val="16"/>
               </w:rPr>
             </w:pPr>
             <w:r>
               <w:rPr>
-                <w:rFonts w:eastAsia="SimHei" w:cs="Times New Roman"/>
+                <w:rFonts w:asciiTheme="minorHAnsi" w:eastAsia="SimHei" w:hAnsiTheme="minorHAnsi" w:cs="Times New Roman"/>
                 <w:color w:val="7030A0"/>
                 <w:sz w:val="16"/>
                 <w:szCs w:val="16"/>
@@ -5376,7 +5344,7 @@
             <w:proofErr w:type="spellStart"/>
             <w:r>
               <w:rPr>
-                <w:rFonts w:eastAsia="SimHei" w:cs="Times New Roman"/>
+                <w:rFonts w:asciiTheme="minorHAnsi" w:eastAsia="SimHei" w:hAnsiTheme="minorHAnsi" w:cs="Times New Roman"/>
                 <w:color w:val="7030A0"/>
                 <w:sz w:val="16"/>
                 <w:szCs w:val="16"/>
@@ -5386,7 +5354,7 @@
             <w:proofErr w:type="spellEnd"/>
             <w:r>
               <w:rPr>
-                <w:rFonts w:eastAsia="SimHei" w:cs="Times New Roman"/>
+                <w:rFonts w:asciiTheme="minorHAnsi" w:eastAsia="SimHei" w:hAnsiTheme="minorHAnsi" w:cs="Times New Roman"/>
                 <w:color w:val="7030A0"/>
                 <w:sz w:val="16"/>
                 <w:szCs w:val="16"/>
@@ -5396,7 +5364,7 @@
             <w:proofErr w:type="spellStart"/>
             <w:r>
               <w:rPr>
-                <w:rFonts w:eastAsia="SimHei" w:cs="Times New Roman"/>
+                <w:rFonts w:asciiTheme="minorHAnsi" w:eastAsia="SimHei" w:hAnsiTheme="minorHAnsi" w:cs="Times New Roman"/>
                 <w:sz w:val="16"/>
                 <w:szCs w:val="16"/>
               </w:rPr>
@@ -5405,7 +5373,7 @@
             <w:proofErr w:type="spellEnd"/>
             <w:r>
               <w:rPr>
-                <w:rFonts w:eastAsia="SimHei" w:cs="Times New Roman"/>
+                <w:rFonts w:asciiTheme="minorHAnsi" w:eastAsia="SimHei" w:hAnsiTheme="minorHAnsi" w:cs="Times New Roman"/>
                 <w:sz w:val="16"/>
                 <w:szCs w:val="16"/>
               </w:rPr>
@@ -5413,7 +5381,7 @@
             </w:r>
             <w:r>
               <w:rPr>
-                <w:rFonts w:eastAsia="SimHei" w:cs="Times New Roman"/>
+                <w:rFonts w:asciiTheme="minorHAnsi" w:eastAsia="SimHei" w:hAnsiTheme="minorHAnsi" w:cs="Times New Roman"/>
                 <w:color w:val="7030A0"/>
                 <w:sz w:val="16"/>
                 <w:szCs w:val="16"/>
@@ -5423,7 +5391,7 @@
             <w:proofErr w:type="spellStart"/>
             <w:r>
               <w:rPr>
-                <w:rFonts w:eastAsia="SimHei" w:cs="Times New Roman"/>
+                <w:rFonts w:asciiTheme="minorHAnsi" w:eastAsia="SimHei" w:hAnsiTheme="minorHAnsi" w:cs="Times New Roman"/>
                 <w:color w:val="7030A0"/>
                 <w:sz w:val="16"/>
                 <w:szCs w:val="16"/>
@@ -5433,7 +5401,7 @@
             <w:proofErr w:type="spellEnd"/>
             <w:r>
               <w:rPr>
-                <w:rFonts w:eastAsia="SimHei" w:cs="Times New Roman"/>
+                <w:rFonts w:asciiTheme="minorHAnsi" w:eastAsia="SimHei" w:hAnsiTheme="minorHAnsi" w:cs="Times New Roman"/>
                 <w:color w:val="7030A0"/>
                 <w:sz w:val="16"/>
                 <w:szCs w:val="16"/>
@@ -5443,7 +5411,7 @@
             <w:proofErr w:type="spellStart"/>
             <w:r>
               <w:rPr>
-                <w:rFonts w:eastAsia="SimHei" w:cs="Times New Roman"/>
+                <w:rFonts w:asciiTheme="minorHAnsi" w:eastAsia="SimHei" w:hAnsiTheme="minorHAnsi" w:cs="Times New Roman"/>
                 <w:color w:val="7030A0"/>
                 <w:sz w:val="16"/>
                 <w:szCs w:val="16"/>
@@ -5453,7 +5421,7 @@
             <w:proofErr w:type="spellEnd"/>
             <w:r>
               <w:rPr>
-                <w:rFonts w:eastAsia="SimHei" w:cs="Times New Roman"/>
+                <w:rFonts w:asciiTheme="minorHAnsi" w:eastAsia="SimHei" w:hAnsiTheme="minorHAnsi" w:cs="Times New Roman"/>
                 <w:color w:val="7030A0"/>
                 <w:sz w:val="16"/>
                 <w:szCs w:val="16"/>
@@ -5463,7 +5431,7 @@
             <w:proofErr w:type="spellStart"/>
             <w:r>
               <w:rPr>
-                <w:rFonts w:eastAsia="SimHei" w:cs="Times New Roman"/>
+                <w:rFonts w:asciiTheme="minorHAnsi" w:eastAsia="SimHei" w:hAnsiTheme="minorHAnsi" w:cs="Times New Roman"/>
                 <w:color w:val="7030A0"/>
                 <w:sz w:val="16"/>
                 <w:szCs w:val="16"/>
@@ -5473,7 +5441,7 @@
             <w:proofErr w:type="spellEnd"/>
             <w:r>
               <w:rPr>
-                <w:rFonts w:eastAsia="SimHei" w:cs="Times New Roman"/>
+                <w:rFonts w:asciiTheme="minorHAnsi" w:eastAsia="SimHei" w:hAnsiTheme="minorHAnsi" w:cs="Times New Roman"/>
                 <w:color w:val="7030A0"/>
                 <w:sz w:val="16"/>
                 <w:szCs w:val="16"/>
@@ -5482,7 +5450,7 @@
             </w:r>
             <w:r>
               <w:rPr>
-                <w:rFonts w:eastAsia="SimHei" w:cs="Times New Roman"/>
+                <w:rFonts w:asciiTheme="minorHAnsi" w:eastAsia="SimHei" w:hAnsiTheme="minorHAnsi" w:cs="Times New Roman"/>
                 <w:sz w:val="16"/>
                 <w:szCs w:val="16"/>
               </w:rPr>
@@ -5491,7 +5459,7 @@
             <w:proofErr w:type="spellStart"/>
             <w:r>
               <w:rPr>
-                <w:rFonts w:eastAsia="SimHei" w:cs="Times New Roman"/>
+                <w:rFonts w:asciiTheme="minorHAnsi" w:eastAsia="SimHei" w:hAnsiTheme="minorHAnsi" w:cs="Times New Roman"/>
                 <w:sz w:val="16"/>
                 <w:szCs w:val="16"/>
               </w:rPr>
@@ -5500,7 +5468,7 @@
             <w:proofErr w:type="spellEnd"/>
             <w:r>
               <w:rPr>
-                <w:rFonts w:eastAsia="SimHei" w:cs="Times New Roman"/>
+                <w:rFonts w:asciiTheme="minorHAnsi" w:eastAsia="SimHei" w:hAnsiTheme="minorHAnsi" w:cs="Times New Roman"/>
                 <w:sz w:val="16"/>
                 <w:szCs w:val="16"/>
               </w:rPr>
@@ -5509,7 +5477,7 @@
             <w:proofErr w:type="spellStart"/>
             <w:r>
               <w:rPr>
-                <w:rFonts w:eastAsia="SimHei" w:cs="Times New Roman"/>
+                <w:rFonts w:asciiTheme="minorHAnsi" w:eastAsia="SimHei" w:hAnsiTheme="minorHAnsi" w:cs="Times New Roman"/>
                 <w:sz w:val="16"/>
                 <w:szCs w:val="16"/>
               </w:rPr>
@@ -5518,7 +5486,7 @@
             <w:proofErr w:type="spellEnd"/>
             <w:r>
               <w:rPr>
-                <w:rFonts w:eastAsia="SimHei" w:cs="Times New Roman"/>
+                <w:rFonts w:asciiTheme="minorHAnsi" w:eastAsia="SimHei" w:hAnsiTheme="minorHAnsi" w:cs="Times New Roman"/>
                 <w:sz w:val="16"/>
                 <w:szCs w:val="16"/>
               </w:rPr>
@@ -5527,7 +5495,7 @@
             <w:proofErr w:type="spellStart"/>
             <w:r>
               <w:rPr>
-                <w:rFonts w:eastAsia="SimHei" w:cs="Times New Roman"/>
+                <w:rFonts w:asciiTheme="minorHAnsi" w:eastAsia="SimHei" w:hAnsiTheme="minorHAnsi" w:cs="Times New Roman"/>
                 <w:sz w:val="16"/>
                 <w:szCs w:val="16"/>
               </w:rPr>
@@ -5536,7 +5504,7 @@
             <w:proofErr w:type="spellEnd"/>
             <w:r>
               <w:rPr>
-                <w:rFonts w:eastAsia="SimHei" w:cs="Times New Roman"/>
+                <w:rFonts w:asciiTheme="minorHAnsi" w:eastAsia="SimHei" w:hAnsiTheme="minorHAnsi" w:cs="Times New Roman"/>
                 <w:sz w:val="16"/>
                 <w:szCs w:val="16"/>
               </w:rPr>
@@ -5544,7 +5512,7 @@
             </w:r>
             <w:r>
               <w:rPr>
-                <w:rFonts w:eastAsia="SimHei" w:cs="Times New Roman"/>
+                <w:rFonts w:asciiTheme="minorHAnsi" w:eastAsia="SimHei" w:hAnsiTheme="minorHAnsi" w:cs="Times New Roman"/>
                 <w:color w:val="7030A0"/>
                 <w:sz w:val="16"/>
                 <w:szCs w:val="16"/>
@@ -5553,7 +5521,7 @@
             </w:r>
             <w:r>
               <w:rPr>
-                <w:rFonts w:eastAsia="SimHei" w:cs="Times New Roman"/>
+                <w:rFonts w:asciiTheme="minorHAnsi" w:eastAsia="SimHei" w:hAnsiTheme="minorHAnsi" w:cs="Times New Roman"/>
                 <w:sz w:val="16"/>
                 <w:szCs w:val="16"/>
               </w:rPr>
@@ -5561,7 +5529,7 @@
             </w:r>
             <w:r>
               <w:rPr>
-                <w:rFonts w:eastAsia="SimHei" w:cs="Times New Roman"/>
+                <w:rFonts w:asciiTheme="minorHAnsi" w:eastAsia="SimHei" w:hAnsiTheme="minorHAnsi" w:cs="Times New Roman"/>
                 <w:color w:val="7030A0"/>
                 <w:sz w:val="16"/>
                 <w:szCs w:val="16"/>
@@ -5575,7 +5543,7 @@
               <w:ind w:left="34"/>
               <w:contextualSpacing/>
               <w:rPr>
-                <w:rFonts w:ascii="Arial" w:eastAsia="SimHei" w:hAnsi="Arial" w:cs="Times New Roman"/>
+                <w:rFonts w:asciiTheme="minorHAnsi" w:eastAsia="SimHei" w:hAnsiTheme="minorHAnsi" w:cs="Times New Roman"/>
                 <w:color w:val="7030A0"/>
                 <w:sz w:val="16"/>
                 <w:szCs w:val="16"/>
@@ -5584,7 +5552,7 @@
             </w:pPr>
             <w:r>
               <w:rPr>
-                <w:rFonts w:ascii="Arial" w:eastAsia="SimHei" w:hAnsi="Arial" w:cs="Times New Roman"/>
+                <w:rFonts w:asciiTheme="minorHAnsi" w:eastAsia="SimHei" w:hAnsiTheme="minorHAnsi" w:cs="Times New Roman"/>
                 <w:color w:val="7030A0"/>
                 <w:sz w:val="16"/>
                 <w:szCs w:val="16"/>
@@ -5603,14 +5571,14 @@
               <w:ind w:left="176" w:hanging="142"/>
               <w:contextualSpacing/>
               <w:rPr>
-                <w:rFonts w:eastAsia="SimHei" w:cs="Times New Roman"/>
+                <w:rFonts w:asciiTheme="minorHAnsi" w:eastAsia="SimHei" w:hAnsiTheme="minorHAnsi" w:cs="Times New Roman"/>
                 <w:sz w:val="16"/>
                 <w:szCs w:val="16"/>
               </w:rPr>
             </w:pPr>
             <w:r>
               <w:rPr>
-                <w:rFonts w:eastAsia="SimHei" w:cs="Times New Roman"/>
+                <w:rFonts w:asciiTheme="minorHAnsi" w:eastAsia="SimHei" w:hAnsiTheme="minorHAnsi" w:cs="Times New Roman"/>
                 <w:color w:val="7030A0"/>
                 <w:sz w:val="16"/>
                 <w:szCs w:val="16"/>
@@ -5620,7 +5588,7 @@
             <w:proofErr w:type="spellStart"/>
             <w:r>
               <w:rPr>
-                <w:rFonts w:eastAsia="SimHei" w:cs="Times New Roman"/>
+                <w:rFonts w:asciiTheme="minorHAnsi" w:eastAsia="SimHei" w:hAnsiTheme="minorHAnsi" w:cs="Times New Roman"/>
                 <w:color w:val="7030A0"/>
                 <w:sz w:val="16"/>
                 <w:szCs w:val="16"/>
@@ -5630,7 +5598,7 @@
             <w:proofErr w:type="spellEnd"/>
             <w:r>
               <w:rPr>
-                <w:rFonts w:eastAsia="SimHei" w:cs="Times New Roman"/>
+                <w:rFonts w:asciiTheme="minorHAnsi" w:eastAsia="SimHei" w:hAnsiTheme="minorHAnsi" w:cs="Times New Roman"/>
                 <w:color w:val="7030A0"/>
                 <w:sz w:val="16"/>
                 <w:szCs w:val="16"/>
@@ -5640,7 +5608,7 @@
             <w:proofErr w:type="spellStart"/>
             <w:r>
               <w:rPr>
-                <w:rFonts w:eastAsia="SimHei" w:cs="Times New Roman"/>
+                <w:rFonts w:asciiTheme="minorHAnsi" w:eastAsia="SimHei" w:hAnsiTheme="minorHAnsi" w:cs="Times New Roman"/>
                 <w:sz w:val="16"/>
                 <w:szCs w:val="16"/>
               </w:rPr>
@@ -5649,7 +5617,7 @@
             <w:proofErr w:type="spellEnd"/>
             <w:r>
               <w:rPr>
-                <w:rFonts w:eastAsia="SimHei" w:cs="Times New Roman"/>
+                <w:rFonts w:asciiTheme="minorHAnsi" w:eastAsia="SimHei" w:hAnsiTheme="minorHAnsi" w:cs="Times New Roman"/>
                 <w:sz w:val="16"/>
                 <w:szCs w:val="16"/>
               </w:rPr>
@@ -5658,7 +5626,7 @@
             <w:proofErr w:type="spellStart"/>
             <w:r>
               <w:rPr>
-                <w:rFonts w:eastAsia="SimHei" w:cs="Times New Roman"/>
+                <w:rFonts w:asciiTheme="minorHAnsi" w:eastAsia="SimHei" w:hAnsiTheme="minorHAnsi" w:cs="Times New Roman"/>
                 <w:sz w:val="16"/>
                 <w:szCs w:val="16"/>
               </w:rPr>
@@ -5667,7 +5635,7 @@
             <w:proofErr w:type="spellEnd"/>
             <w:r>
               <w:rPr>
-                <w:rFonts w:eastAsia="SimHei" w:cs="Times New Roman"/>
+                <w:rFonts w:asciiTheme="minorHAnsi" w:eastAsia="SimHei" w:hAnsiTheme="minorHAnsi" w:cs="Times New Roman"/>
                 <w:sz w:val="16"/>
                 <w:szCs w:val="16"/>
               </w:rPr>
@@ -5676,7 +5644,7 @@
             <w:proofErr w:type="spellStart"/>
             <w:r>
               <w:rPr>
-                <w:rFonts w:eastAsia="SimHei" w:cs="Times New Roman"/>
+                <w:rFonts w:asciiTheme="minorHAnsi" w:eastAsia="SimHei" w:hAnsiTheme="minorHAnsi" w:cs="Times New Roman"/>
                 <w:sz w:val="16"/>
                 <w:szCs w:val="16"/>
               </w:rPr>
@@ -5685,7 +5653,7 @@
             <w:proofErr w:type="spellEnd"/>
             <w:r>
               <w:rPr>
-                <w:rFonts w:eastAsia="SimHei" w:cs="Times New Roman"/>
+                <w:rFonts w:asciiTheme="minorHAnsi" w:eastAsia="SimHei" w:hAnsiTheme="minorHAnsi" w:cs="Times New Roman"/>
                 <w:sz w:val="16"/>
                 <w:szCs w:val="16"/>
               </w:rPr>
@@ -5694,7 +5662,7 @@
             <w:proofErr w:type="spellStart"/>
             <w:r>
               <w:rPr>
-                <w:rFonts w:eastAsia="SimHei" w:cs="Times New Roman"/>
+                <w:rFonts w:asciiTheme="minorHAnsi" w:eastAsia="SimHei" w:hAnsiTheme="minorHAnsi" w:cs="Times New Roman"/>
                 <w:sz w:val="16"/>
                 <w:szCs w:val="16"/>
               </w:rPr>
@@ -5703,7 +5671,7 @@
             <w:proofErr w:type="spellEnd"/>
             <w:r>
               <w:rPr>
-                <w:rFonts w:eastAsia="SimHei" w:cs="Times New Roman"/>
+                <w:rFonts w:asciiTheme="minorHAnsi" w:eastAsia="SimHei" w:hAnsiTheme="minorHAnsi" w:cs="Times New Roman"/>
                 <w:sz w:val="16"/>
                 <w:szCs w:val="16"/>
               </w:rPr>
@@ -5712,7 +5680,7 @@
             <w:proofErr w:type="spellStart"/>
             <w:r>
               <w:rPr>
-                <w:rFonts w:eastAsia="SimHei" w:cs="Times New Roman"/>
+                <w:rFonts w:asciiTheme="minorHAnsi" w:eastAsia="SimHei" w:hAnsiTheme="minorHAnsi" w:cs="Times New Roman"/>
                 <w:sz w:val="16"/>
                 <w:szCs w:val="16"/>
               </w:rPr>
@@ -5721,7 +5689,7 @@
             <w:proofErr w:type="spellEnd"/>
             <w:r>
               <w:rPr>
-                <w:rFonts w:eastAsia="SimHei" w:cs="Times New Roman"/>
+                <w:rFonts w:asciiTheme="minorHAnsi" w:eastAsia="SimHei" w:hAnsiTheme="minorHAnsi" w:cs="Times New Roman"/>
                 <w:sz w:val="16"/>
                 <w:szCs w:val="16"/>
               </w:rPr>
@@ -5734,7 +5702,7 @@
               <w:ind w:left="34"/>
               <w:contextualSpacing/>
               <w:rPr>
-                <w:rFonts w:ascii="Arial" w:eastAsia="SimHei" w:hAnsi="Arial" w:cs="Times New Roman"/>
+                <w:rFonts w:asciiTheme="minorHAnsi" w:eastAsia="SimHei" w:hAnsiTheme="minorHAnsi" w:cs="Times New Roman"/>
                 <w:color w:val="7030A0"/>
                 <w:sz w:val="16"/>
                 <w:szCs w:val="16"/>
@@ -5743,7 +5711,7 @@
             </w:pPr>
             <w:r>
               <w:rPr>
-                <w:rFonts w:ascii="Arial" w:eastAsia="SimHei" w:hAnsi="Arial" w:cs="Times New Roman"/>
+                <w:rFonts w:asciiTheme="minorHAnsi" w:eastAsia="SimHei" w:hAnsiTheme="minorHAnsi" w:cs="Times New Roman"/>
                 <w:color w:val="7030A0"/>
                 <w:sz w:val="16"/>
                 <w:szCs w:val="16"/>
@@ -5762,14 +5730,14 @@
               <w:ind w:left="176" w:hanging="142"/>
               <w:contextualSpacing/>
               <w:rPr>
-                <w:rFonts w:eastAsia="SimHei" w:cs="Times New Roman"/>
+                <w:rFonts w:asciiTheme="minorHAnsi" w:eastAsia="SimHei" w:hAnsiTheme="minorHAnsi" w:cs="Times New Roman"/>
                 <w:sz w:val="16"/>
                 <w:szCs w:val="16"/>
               </w:rPr>
             </w:pPr>
             <w:r>
               <w:rPr>
-                <w:rFonts w:eastAsia="SimHei" w:cs="Times New Roman"/>
+                <w:rFonts w:asciiTheme="minorHAnsi" w:eastAsia="SimHei" w:hAnsiTheme="minorHAnsi" w:cs="Times New Roman"/>
                 <w:color w:val="7030A0"/>
                 <w:sz w:val="16"/>
                 <w:szCs w:val="16"/>
@@ -5779,7 +5747,7 @@
             <w:proofErr w:type="spellStart"/>
             <w:r>
               <w:rPr>
-                <w:rFonts w:eastAsia="SimHei" w:cs="Times New Roman"/>
+                <w:rFonts w:asciiTheme="minorHAnsi" w:eastAsia="SimHei" w:hAnsiTheme="minorHAnsi" w:cs="Times New Roman"/>
                 <w:color w:val="7030A0"/>
                 <w:sz w:val="16"/>
                 <w:szCs w:val="16"/>
@@ -5789,7 +5757,7 @@
             <w:proofErr w:type="spellEnd"/>
             <w:r>
               <w:rPr>
-                <w:rFonts w:eastAsia="SimHei" w:cs="Times New Roman"/>
+                <w:rFonts w:asciiTheme="minorHAnsi" w:eastAsia="SimHei" w:hAnsiTheme="minorHAnsi" w:cs="Times New Roman"/>
                 <w:color w:val="7030A0"/>
                 <w:sz w:val="16"/>
                 <w:szCs w:val="16"/>
@@ -5798,7 +5766,7 @@
             </w:r>
             <w:r>
               <w:rPr>
-                <w:rFonts w:eastAsia="SimHei" w:cs="Times New Roman"/>
+                <w:rFonts w:asciiTheme="minorHAnsi" w:eastAsia="SimHei" w:hAnsiTheme="minorHAnsi" w:cs="Times New Roman"/>
                 <w:sz w:val="16"/>
                 <w:szCs w:val="16"/>
               </w:rPr>
@@ -5806,7 +5774,7 @@
             </w:r>
             <w:r>
               <w:rPr>
-                <w:rFonts w:eastAsia="SimHei" w:cs="Times New Roman"/>
+                <w:rFonts w:asciiTheme="minorHAnsi" w:eastAsia="SimHei" w:hAnsiTheme="minorHAnsi" w:cs="Times New Roman"/>
                 <w:color w:val="7030A0"/>
                 <w:sz w:val="16"/>
                 <w:szCs w:val="16"/>
@@ -5816,7 +5784,7 @@
             <w:proofErr w:type="spellStart"/>
             <w:r>
               <w:rPr>
-                <w:rFonts w:eastAsia="SimHei" w:cs="Times New Roman"/>
+                <w:rFonts w:asciiTheme="minorHAnsi" w:eastAsia="SimHei" w:hAnsiTheme="minorHAnsi" w:cs="Times New Roman"/>
                 <w:color w:val="7030A0"/>
                 <w:sz w:val="16"/>
                 <w:szCs w:val="16"/>
@@ -5826,7 +5794,7 @@
             <w:proofErr w:type="spellEnd"/>
             <w:r>
               <w:rPr>
-                <w:rFonts w:eastAsia="SimHei" w:cs="Times New Roman"/>
+                <w:rFonts w:asciiTheme="minorHAnsi" w:eastAsia="SimHei" w:hAnsiTheme="minorHAnsi" w:cs="Times New Roman"/>
                 <w:color w:val="7030A0"/>
                 <w:sz w:val="16"/>
                 <w:szCs w:val="16"/>
@@ -5836,7 +5804,7 @@
             <w:proofErr w:type="spellStart"/>
             <w:r>
               <w:rPr>
-                <w:rFonts w:eastAsia="SimHei" w:cs="Times New Roman"/>
+                <w:rFonts w:asciiTheme="minorHAnsi" w:eastAsia="SimHei" w:hAnsiTheme="minorHAnsi" w:cs="Times New Roman"/>
                 <w:color w:val="7030A0"/>
                 <w:sz w:val="16"/>
                 <w:szCs w:val="16"/>
@@ -5846,7 +5814,7 @@
             <w:proofErr w:type="spellEnd"/>
             <w:r>
               <w:rPr>
-                <w:rFonts w:eastAsia="SimHei" w:cs="Times New Roman"/>
+                <w:rFonts w:asciiTheme="minorHAnsi" w:eastAsia="SimHei" w:hAnsiTheme="minorHAnsi" w:cs="Times New Roman"/>
                 <w:color w:val="7030A0"/>
                 <w:sz w:val="16"/>
                 <w:szCs w:val="16"/>
@@ -5855,7 +5823,7 @@
             </w:r>
             <w:r>
               <w:rPr>
-                <w:rFonts w:eastAsia="SimHei" w:cs="Times New Roman"/>
+                <w:rFonts w:asciiTheme="minorHAnsi" w:eastAsia="SimHei" w:hAnsiTheme="minorHAnsi" w:cs="Times New Roman"/>
                 <w:color w:val="7030A0"/>
                 <w:sz w:val="16"/>
                 <w:szCs w:val="16"/>
@@ -5866,7 +5834,7 @@
             <w:proofErr w:type="spellStart"/>
             <w:r>
               <w:rPr>
-                <w:rFonts w:eastAsia="SimHei" w:cs="Times New Roman"/>
+                <w:rFonts w:asciiTheme="minorHAnsi" w:eastAsia="SimHei" w:hAnsiTheme="minorHAnsi" w:cs="Times New Roman"/>
                 <w:color w:val="7030A0"/>
                 <w:sz w:val="16"/>
                 <w:szCs w:val="16"/>
@@ -5876,7 +5844,7 @@
             <w:proofErr w:type="spellEnd"/>
             <w:r>
               <w:rPr>
-                <w:rFonts w:eastAsia="SimHei" w:cs="Times New Roman"/>
+                <w:rFonts w:asciiTheme="minorHAnsi" w:eastAsia="SimHei" w:hAnsiTheme="minorHAnsi" w:cs="Times New Roman"/>
                 <w:color w:val="7030A0"/>
                 <w:sz w:val="16"/>
                 <w:szCs w:val="16"/>
@@ -5885,7 +5853,7 @@
             </w:r>
             <w:r>
               <w:rPr>
-                <w:rFonts w:eastAsia="SimHei" w:cs="Times New Roman"/>
+                <w:rFonts w:asciiTheme="minorHAnsi" w:eastAsia="SimHei" w:hAnsiTheme="minorHAnsi" w:cs="Times New Roman"/>
                 <w:sz w:val="16"/>
                 <w:szCs w:val="16"/>
               </w:rPr>
@@ -5894,7 +5862,7 @@
             <w:proofErr w:type="spellStart"/>
             <w:r>
               <w:rPr>
-                <w:rFonts w:eastAsia="SimHei" w:cs="Times New Roman"/>
+                <w:rFonts w:asciiTheme="minorHAnsi" w:eastAsia="SimHei" w:hAnsiTheme="minorHAnsi" w:cs="Times New Roman"/>
                 <w:sz w:val="16"/>
                 <w:szCs w:val="16"/>
               </w:rPr>
@@ -5903,7 +5871,7 @@
             <w:proofErr w:type="spellEnd"/>
             <w:r>
               <w:rPr>
-                <w:rFonts w:eastAsia="SimHei" w:cs="Times New Roman"/>
+                <w:rFonts w:asciiTheme="minorHAnsi" w:eastAsia="SimHei" w:hAnsiTheme="minorHAnsi" w:cs="Times New Roman"/>
                 <w:sz w:val="16"/>
                 <w:szCs w:val="16"/>
               </w:rPr>
@@ -5912,7 +5880,7 @@
             <w:proofErr w:type="spellStart"/>
             <w:r>
               <w:rPr>
-                <w:rFonts w:eastAsia="SimHei" w:cs="Times New Roman"/>
+                <w:rFonts w:asciiTheme="minorHAnsi" w:eastAsia="SimHei" w:hAnsiTheme="minorHAnsi" w:cs="Times New Roman"/>
                 <w:sz w:val="16"/>
                 <w:szCs w:val="16"/>
               </w:rPr>
@@ -5921,7 +5889,7 @@
             <w:proofErr w:type="spellEnd"/>
             <w:r>
               <w:rPr>
-                <w:rFonts w:eastAsia="SimHei" w:cs="Times New Roman"/>
+                <w:rFonts w:asciiTheme="minorHAnsi" w:eastAsia="SimHei" w:hAnsiTheme="minorHAnsi" w:cs="Times New Roman"/>
                 <w:sz w:val="16"/>
                 <w:szCs w:val="16"/>
               </w:rPr>
@@ -5930,7 +5898,7 @@
             <w:proofErr w:type="spellStart"/>
             <w:r>
               <w:rPr>
-                <w:rFonts w:eastAsia="SimHei" w:cs="Times New Roman"/>
+                <w:rFonts w:asciiTheme="minorHAnsi" w:eastAsia="SimHei" w:hAnsiTheme="minorHAnsi" w:cs="Times New Roman"/>
                 <w:sz w:val="16"/>
                 <w:szCs w:val="16"/>
               </w:rPr>
@@ -5939,7 +5907,7 @@
             <w:proofErr w:type="spellEnd"/>
             <w:r>
               <w:rPr>
-                <w:rFonts w:eastAsia="SimHei" w:cs="Times New Roman"/>
+                <w:rFonts w:asciiTheme="minorHAnsi" w:eastAsia="SimHei" w:hAnsiTheme="minorHAnsi" w:cs="Times New Roman"/>
                 <w:sz w:val="16"/>
                 <w:szCs w:val="16"/>
               </w:rPr>
@@ -5947,7 +5915,7 @@
             </w:r>
             <w:r>
               <w:rPr>
-                <w:rFonts w:eastAsia="SimHei" w:cs="Times New Roman"/>
+                <w:rFonts w:asciiTheme="minorHAnsi" w:eastAsia="SimHei" w:hAnsiTheme="minorHAnsi" w:cs="Times New Roman"/>
                 <w:color w:val="7030A0"/>
                 <w:sz w:val="16"/>
                 <w:szCs w:val="16"/>
@@ -5956,7 +5924,7 @@
             </w:r>
             <w:r>
               <w:rPr>
-                <w:rFonts w:eastAsia="SimHei" w:cs="Times New Roman"/>
+                <w:rFonts w:asciiTheme="minorHAnsi" w:eastAsia="SimHei" w:hAnsiTheme="minorHAnsi" w:cs="Times New Roman"/>
                 <w:sz w:val="16"/>
                 <w:szCs w:val="16"/>
               </w:rPr>
@@ -5964,7 +5932,7 @@
             </w:r>
             <w:r>
               <w:rPr>
-                <w:rFonts w:eastAsia="SimHei" w:cs="Times New Roman"/>
+                <w:rFonts w:asciiTheme="minorHAnsi" w:eastAsia="SimHei" w:hAnsiTheme="minorHAnsi" w:cs="Times New Roman"/>
                 <w:color w:val="7030A0"/>
                 <w:sz w:val="16"/>
                 <w:szCs w:val="16"/>
@@ -5978,7 +5946,7 @@
               <w:ind w:left="34"/>
               <w:contextualSpacing/>
               <w:rPr>
-                <w:rFonts w:ascii="Arial" w:eastAsia="SimHei" w:hAnsi="Arial" w:cs="Times New Roman"/>
+                <w:rFonts w:asciiTheme="minorHAnsi" w:eastAsia="SimHei" w:hAnsiTheme="minorHAnsi" w:cs="Times New Roman"/>
                 <w:color w:val="7030A0"/>
                 <w:sz w:val="16"/>
                 <w:szCs w:val="16"/>
@@ -5987,7 +5955,7 @@
             </w:pPr>
             <w:r>
               <w:rPr>
-                <w:rFonts w:ascii="Arial" w:eastAsia="SimHei" w:hAnsi="Arial" w:cs="Times New Roman"/>
+                <w:rFonts w:asciiTheme="minorHAnsi" w:eastAsia="SimHei" w:hAnsiTheme="minorHAnsi" w:cs="Times New Roman"/>
                 <w:color w:val="7030A0"/>
                 <w:sz w:val="16"/>
                 <w:szCs w:val="16"/>
@@ -6006,14 +5974,14 @@
               <w:ind w:left="176" w:hanging="142"/>
               <w:contextualSpacing/>
               <w:rPr>
-                <w:rFonts w:eastAsia="SimHei" w:cs="Times New Roman"/>
+                <w:rFonts w:asciiTheme="minorHAnsi" w:eastAsia="SimHei" w:hAnsiTheme="minorHAnsi" w:cs="Times New Roman"/>
                 <w:sz w:val="16"/>
                 <w:szCs w:val="16"/>
               </w:rPr>
             </w:pPr>
             <w:r>
               <w:rPr>
-                <w:rFonts w:eastAsia="SimHei" w:cs="Times New Roman"/>
+                <w:rFonts w:asciiTheme="minorHAnsi" w:eastAsia="SimHei" w:hAnsiTheme="minorHAnsi" w:cs="Times New Roman"/>
                 <w:color w:val="7030A0"/>
                 <w:sz w:val="16"/>
                 <w:szCs w:val="16"/>
@@ -6023,7 +5991,7 @@
             <w:proofErr w:type="spellStart"/>
             <w:r>
               <w:rPr>
-                <w:rFonts w:eastAsia="SimHei" w:cs="Times New Roman"/>
+                <w:rFonts w:asciiTheme="minorHAnsi" w:eastAsia="SimHei" w:hAnsiTheme="minorHAnsi" w:cs="Times New Roman"/>
                 <w:color w:val="7030A0"/>
                 <w:sz w:val="16"/>
                 <w:szCs w:val="16"/>
@@ -6033,7 +6001,7 @@
             <w:proofErr w:type="spellEnd"/>
             <w:r>
               <w:rPr>
-                <w:rFonts w:eastAsia="SimHei" w:cs="Times New Roman"/>
+                <w:rFonts w:asciiTheme="minorHAnsi" w:eastAsia="SimHei" w:hAnsiTheme="minorHAnsi" w:cs="Times New Roman"/>
                 <w:color w:val="7030A0"/>
                 <w:sz w:val="16"/>
                 <w:szCs w:val="16"/>
@@ -6042,7 +6010,7 @@
             </w:r>
             <w:r>
               <w:rPr>
-                <w:rFonts w:eastAsia="SimHei" w:cs="Times New Roman"/>
+                <w:rFonts w:asciiTheme="minorHAnsi" w:eastAsia="SimHei" w:hAnsiTheme="minorHAnsi" w:cs="Times New Roman"/>
                 <w:sz w:val="16"/>
                 <w:szCs w:val="16"/>
               </w:rPr>
@@ -6051,7 +6019,7 @@
             <w:proofErr w:type="spellStart"/>
             <w:r>
               <w:rPr>
-                <w:rFonts w:eastAsia="SimHei" w:cs="Times New Roman"/>
+                <w:rFonts w:asciiTheme="minorHAnsi" w:eastAsia="SimHei" w:hAnsiTheme="minorHAnsi" w:cs="Times New Roman"/>
                 <w:sz w:val="16"/>
                 <w:szCs w:val="16"/>
               </w:rPr>
@@ -6060,7 +6028,7 @@
             <w:proofErr w:type="spellEnd"/>
             <w:r>
               <w:rPr>
-                <w:rFonts w:eastAsia="SimHei" w:cs="Times New Roman"/>
+                <w:rFonts w:asciiTheme="minorHAnsi" w:eastAsia="SimHei" w:hAnsiTheme="minorHAnsi" w:cs="Times New Roman"/>
                 <w:sz w:val="16"/>
                 <w:szCs w:val="16"/>
               </w:rPr>
@@ -6069,7 +6037,7 @@
             <w:proofErr w:type="spellStart"/>
             <w:r>
               <w:rPr>
-                <w:rFonts w:eastAsia="SimHei" w:cs="Times New Roman"/>
+                <w:rFonts w:asciiTheme="minorHAnsi" w:eastAsia="SimHei" w:hAnsiTheme="minorHAnsi" w:cs="Times New Roman"/>
                 <w:sz w:val="16"/>
                 <w:szCs w:val="16"/>
               </w:rPr>
@@ -6078,7 +6046,7 @@
             <w:proofErr w:type="spellEnd"/>
             <w:r>
               <w:rPr>
-                <w:rFonts w:eastAsia="SimHei" w:cs="Times New Roman"/>
+                <w:rFonts w:asciiTheme="minorHAnsi" w:eastAsia="SimHei" w:hAnsiTheme="minorHAnsi" w:cs="Times New Roman"/>
                 <w:sz w:val="16"/>
                 <w:szCs w:val="16"/>
               </w:rPr>
@@ -6087,7 +6055,7 @@
             <w:proofErr w:type="spellStart"/>
             <w:r>
               <w:rPr>
-                <w:rFonts w:eastAsia="SimHei" w:cs="Times New Roman"/>
+                <w:rFonts w:asciiTheme="minorHAnsi" w:eastAsia="SimHei" w:hAnsiTheme="minorHAnsi" w:cs="Times New Roman"/>
                 <w:sz w:val="16"/>
                 <w:szCs w:val="16"/>
               </w:rPr>
@@ -6096,7 +6064,7 @@
             <w:proofErr w:type="spellEnd"/>
             <w:r>
               <w:rPr>
-                <w:rFonts w:eastAsia="SimHei" w:cs="Times New Roman"/>
+                <w:rFonts w:asciiTheme="minorHAnsi" w:eastAsia="SimHei" w:hAnsiTheme="minorHAnsi" w:cs="Times New Roman"/>
                 <w:sz w:val="16"/>
                 <w:szCs w:val="16"/>
               </w:rPr>
@@ -6105,7 +6073,7 @@
             <w:proofErr w:type="spellStart"/>
             <w:r>
               <w:rPr>
-                <w:rFonts w:eastAsia="SimHei" w:cs="Times New Roman"/>
+                <w:rFonts w:asciiTheme="minorHAnsi" w:eastAsia="SimHei" w:hAnsiTheme="minorHAnsi" w:cs="Times New Roman"/>
                 <w:sz w:val="16"/>
                 <w:szCs w:val="16"/>
               </w:rPr>
@@ -6114,7 +6082,7 @@
             <w:proofErr w:type="spellEnd"/>
             <w:r>
               <w:rPr>
-                <w:rFonts w:eastAsia="SimHei" w:cs="Times New Roman"/>
+                <w:rFonts w:asciiTheme="minorHAnsi" w:eastAsia="SimHei" w:hAnsiTheme="minorHAnsi" w:cs="Times New Roman"/>
                 <w:sz w:val="16"/>
                 <w:szCs w:val="16"/>
               </w:rPr>
@@ -6127,7 +6095,7 @@
               <w:ind w:left="34"/>
               <w:contextualSpacing/>
               <w:rPr>
-                <w:rFonts w:ascii="Arial" w:eastAsia="SimHei" w:hAnsi="Arial" w:cs="Times New Roman"/>
+                <w:rFonts w:asciiTheme="minorHAnsi" w:eastAsia="SimHei" w:hAnsiTheme="minorHAnsi" w:cs="Times New Roman"/>
                 <w:color w:val="7030A0"/>
                 <w:sz w:val="16"/>
                 <w:szCs w:val="16"/>
@@ -6136,7 +6104,7 @@
             </w:pPr>
             <w:r>
               <w:rPr>
-                <w:rFonts w:ascii="Arial" w:eastAsia="SimHei" w:hAnsi="Arial" w:cs="Times New Roman"/>
+                <w:rFonts w:asciiTheme="minorHAnsi" w:eastAsia="SimHei" w:hAnsiTheme="minorHAnsi" w:cs="Times New Roman"/>
                 <w:color w:val="7030A0"/>
                 <w:sz w:val="16"/>
                 <w:szCs w:val="16"/>
@@ -6155,14 +6123,14 @@
               <w:ind w:left="176" w:hanging="142"/>
               <w:contextualSpacing/>
               <w:rPr>
-                <w:rFonts w:eastAsia="SimHei" w:cs="Times New Roman"/>
+                <w:rFonts w:asciiTheme="minorHAnsi" w:eastAsia="SimHei" w:hAnsiTheme="minorHAnsi" w:cs="Times New Roman"/>
                 <w:sz w:val="16"/>
                 <w:szCs w:val="16"/>
               </w:rPr>
             </w:pPr>
             <w:r>
               <w:rPr>
-                <w:rFonts w:eastAsia="SimHei" w:cs="Times New Roman"/>
+                <w:rFonts w:asciiTheme="minorHAnsi" w:eastAsia="SimHei" w:hAnsiTheme="minorHAnsi" w:cs="Times New Roman"/>
                 <w:color w:val="7030A0"/>
                 <w:sz w:val="16"/>
                 <w:szCs w:val="16"/>
@@ -6172,7 +6140,7 @@
             <w:proofErr w:type="spellStart"/>
             <w:r>
               <w:rPr>
-                <w:rFonts w:eastAsia="SimHei" w:cs="Times New Roman"/>
+                <w:rFonts w:asciiTheme="minorHAnsi" w:eastAsia="SimHei" w:hAnsiTheme="minorHAnsi" w:cs="Times New Roman"/>
                 <w:color w:val="7030A0"/>
                 <w:sz w:val="16"/>
                 <w:szCs w:val="16"/>
@@ -6182,7 +6150,7 @@
             <w:proofErr w:type="spellEnd"/>
             <w:r>
               <w:rPr>
-                <w:rFonts w:eastAsia="SimHei" w:cs="Times New Roman"/>
+                <w:rFonts w:asciiTheme="minorHAnsi" w:eastAsia="SimHei" w:hAnsiTheme="minorHAnsi" w:cs="Times New Roman"/>
                 <w:color w:val="7030A0"/>
                 <w:sz w:val="16"/>
                 <w:szCs w:val="16"/>
@@ -6192,7 +6160,7 @@
             <w:proofErr w:type="spellStart"/>
             <w:r>
               <w:rPr>
-                <w:rFonts w:eastAsia="SimHei" w:cs="Times New Roman"/>
+                <w:rFonts w:asciiTheme="minorHAnsi" w:eastAsia="SimHei" w:hAnsiTheme="minorHAnsi" w:cs="Times New Roman"/>
                 <w:color w:val="7030A0"/>
                 <w:sz w:val="16"/>
                 <w:szCs w:val="16"/>
@@ -6202,7 +6170,7 @@
             <w:proofErr w:type="spellEnd"/>
             <w:r>
               <w:rPr>
-                <w:rFonts w:eastAsia="SimHei" w:cs="Times New Roman"/>
+                <w:rFonts w:asciiTheme="minorHAnsi" w:eastAsia="SimHei" w:hAnsiTheme="minorHAnsi" w:cs="Times New Roman"/>
                 <w:color w:val="7030A0"/>
                 <w:sz w:val="16"/>
                 <w:szCs w:val="16"/>
@@ -6212,7 +6180,7 @@
             <w:proofErr w:type="spellStart"/>
             <w:r>
               <w:rPr>
-                <w:rFonts w:eastAsia="SimHei" w:cs="Times New Roman"/>
+                <w:rFonts w:asciiTheme="minorHAnsi" w:eastAsia="SimHei" w:hAnsiTheme="minorHAnsi" w:cs="Times New Roman"/>
                 <w:color w:val="7030A0"/>
                 <w:sz w:val="16"/>
                 <w:szCs w:val="16"/>
@@ -6222,7 +6190,7 @@
             <w:proofErr w:type="spellEnd"/>
             <w:r>
               <w:rPr>
-                <w:rFonts w:eastAsia="SimHei" w:cs="Times New Roman"/>
+                <w:rFonts w:asciiTheme="minorHAnsi" w:eastAsia="SimHei" w:hAnsiTheme="minorHAnsi" w:cs="Times New Roman"/>
                 <w:color w:val="7030A0"/>
                 <w:sz w:val="16"/>
                 <w:szCs w:val="16"/>
@@ -6232,7 +6200,7 @@
             <w:proofErr w:type="spellStart"/>
             <w:r>
               <w:rPr>
-                <w:rFonts w:eastAsia="SimHei" w:cs="Times New Roman"/>
+                <w:rFonts w:asciiTheme="minorHAnsi" w:eastAsia="SimHei" w:hAnsiTheme="minorHAnsi" w:cs="Times New Roman"/>
                 <w:color w:val="7030A0"/>
                 <w:sz w:val="16"/>
                 <w:szCs w:val="16"/>
@@ -6242,7 +6210,7 @@
             <w:proofErr w:type="spellEnd"/>
             <w:r>
               <w:rPr>
-                <w:rFonts w:eastAsia="SimHei" w:cs="Times New Roman"/>
+                <w:rFonts w:asciiTheme="minorHAnsi" w:eastAsia="SimHei" w:hAnsiTheme="minorHAnsi" w:cs="Times New Roman"/>
                 <w:color w:val="7030A0"/>
                 <w:sz w:val="16"/>
                 <w:szCs w:val="16"/>
@@ -6251,7 +6219,7 @@
             </w:r>
             <w:r>
               <w:rPr>
-                <w:rFonts w:eastAsia="SimHei" w:cs="Times New Roman"/>
+                <w:rFonts w:asciiTheme="minorHAnsi" w:eastAsia="SimHei" w:hAnsiTheme="minorHAnsi" w:cs="Times New Roman"/>
                 <w:sz w:val="16"/>
                 <w:szCs w:val="16"/>
               </w:rPr>
@@ -6260,7 +6228,7 @@
             <w:proofErr w:type="spellStart"/>
             <w:r>
               <w:rPr>
-                <w:rFonts w:eastAsia="SimHei" w:cs="Times New Roman"/>
+                <w:rFonts w:asciiTheme="minorHAnsi" w:eastAsia="SimHei" w:hAnsiTheme="minorHAnsi" w:cs="Times New Roman"/>
                 <w:sz w:val="16"/>
                 <w:szCs w:val="16"/>
               </w:rPr>
@@ -6269,7 +6237,7 @@
             <w:proofErr w:type="spellEnd"/>
             <w:r>
               <w:rPr>
-                <w:rFonts w:eastAsia="SimHei" w:cs="Times New Roman"/>
+                <w:rFonts w:asciiTheme="minorHAnsi" w:eastAsia="SimHei" w:hAnsiTheme="minorHAnsi" w:cs="Times New Roman"/>
                 <w:sz w:val="16"/>
                 <w:szCs w:val="16"/>
               </w:rPr>
@@ -6278,7 +6246,7 @@
             <w:proofErr w:type="spellStart"/>
             <w:r>
               <w:rPr>
-                <w:rFonts w:eastAsia="SimHei" w:cs="Times New Roman"/>
+                <w:rFonts w:asciiTheme="minorHAnsi" w:eastAsia="SimHei" w:hAnsiTheme="minorHAnsi" w:cs="Times New Roman"/>
                 <w:sz w:val="16"/>
                 <w:szCs w:val="16"/>
               </w:rPr>
@@ -6287,7 +6255,7 @@
             <w:proofErr w:type="spellEnd"/>
             <w:r>
               <w:rPr>
-                <w:rFonts w:eastAsia="SimHei" w:cs="Times New Roman"/>
+                <w:rFonts w:asciiTheme="minorHAnsi" w:eastAsia="SimHei" w:hAnsiTheme="minorHAnsi" w:cs="Times New Roman"/>
                 <w:sz w:val="16"/>
                 <w:szCs w:val="16"/>
               </w:rPr>
@@ -6296,7 +6264,7 @@
             <w:proofErr w:type="spellStart"/>
             <w:r>
               <w:rPr>
-                <w:rFonts w:eastAsia="SimHei" w:cs="Times New Roman"/>
+                <w:rFonts w:asciiTheme="minorHAnsi" w:eastAsia="SimHei" w:hAnsiTheme="minorHAnsi" w:cs="Times New Roman"/>
                 <w:sz w:val="16"/>
                 <w:szCs w:val="16"/>
               </w:rPr>
@@ -6305,7 +6273,7 @@
             <w:proofErr w:type="spellEnd"/>
             <w:r>
               <w:rPr>
-                <w:rFonts w:eastAsia="SimHei" w:cs="Times New Roman"/>
+                <w:rFonts w:asciiTheme="minorHAnsi" w:eastAsia="SimHei" w:hAnsiTheme="minorHAnsi" w:cs="Times New Roman"/>
                 <w:sz w:val="16"/>
                 <w:szCs w:val="16"/>
               </w:rPr>
@@ -6313,7 +6281,7 @@
             </w:r>
             <w:r>
               <w:rPr>
-                <w:rFonts w:eastAsia="SimHei" w:cs="Times New Roman"/>
+                <w:rFonts w:asciiTheme="minorHAnsi" w:eastAsia="SimHei" w:hAnsiTheme="minorHAnsi" w:cs="Times New Roman"/>
                 <w:color w:val="7030A0"/>
                 <w:sz w:val="16"/>
                 <w:szCs w:val="16"/>
@@ -6327,7 +6295,7 @@
               <w:ind w:left="34"/>
               <w:contextualSpacing/>
               <w:rPr>
-                <w:rFonts w:ascii="Arial" w:eastAsia="SimHei" w:hAnsi="Arial" w:cs="Times New Roman"/>
+                <w:rFonts w:asciiTheme="minorHAnsi" w:eastAsia="SimHei" w:hAnsiTheme="minorHAnsi" w:cs="Times New Roman"/>
                 <w:color w:val="7030A0"/>
                 <w:sz w:val="16"/>
                 <w:szCs w:val="16"/>
@@ -6336,7 +6304,7 @@
             </w:pPr>
             <w:r>
               <w:rPr>
-                <w:rFonts w:ascii="Arial" w:eastAsia="SimHei" w:hAnsi="Arial" w:cs="Times New Roman"/>
+                <w:rFonts w:asciiTheme="minorHAnsi" w:eastAsia="SimHei" w:hAnsiTheme="minorHAnsi" w:cs="Times New Roman"/>
                 <w:color w:val="7030A0"/>
                 <w:sz w:val="16"/>
                 <w:szCs w:val="16"/>
@@ -6350,7 +6318,7 @@
               <w:spacing w:before="0" w:after="0" w:line="240" w:lineRule="auto"/>
               <w:contextualSpacing/>
               <w:rPr>
-                <w:rFonts w:ascii="Arial" w:eastAsia="SimHei" w:hAnsi="Arial" w:cs="Times New Roman"/>
+                <w:rFonts w:asciiTheme="minorHAnsi" w:eastAsia="SimHei" w:hAnsiTheme="minorHAnsi" w:cs="Times New Roman"/>
                 <w:color w:val="7030A0"/>
                 <w:sz w:val="16"/>
                 <w:szCs w:val="16"/>
@@ -6359,7 +6327,7 @@
             </w:pPr>
             <w:r>
               <w:rPr>
-                <w:rFonts w:ascii="Arial" w:eastAsia="SimHei" w:hAnsi="Arial" w:cs="Times New Roman"/>
+                <w:rFonts w:asciiTheme="minorHAnsi" w:eastAsia="SimHei" w:hAnsiTheme="minorHAnsi" w:cs="Times New Roman"/>
                 <w:color w:val="7030A0"/>
                 <w:sz w:val="16"/>
                 <w:szCs w:val="16"/>
@@ -6373,7 +6341,7 @@
               <w:spacing w:before="0" w:after="0" w:line="240" w:lineRule="auto"/>
               <w:contextualSpacing/>
               <w:rPr>
-                <w:rFonts w:ascii="Arial" w:eastAsia="SimHei" w:hAnsi="Arial" w:cs="Times New Roman"/>
+                <w:rFonts w:asciiTheme="minorHAnsi" w:eastAsia="SimHei" w:hAnsiTheme="minorHAnsi" w:cs="Times New Roman"/>
                 <w:color w:val="7030A0"/>
                 <w:sz w:val="16"/>
                 <w:szCs w:val="16"/>
@@ -6382,7 +6350,7 @@
             </w:pPr>
             <w:r>
               <w:rPr>
-                <w:rFonts w:ascii="Arial" w:eastAsia="SimHei" w:hAnsi="Arial" w:cs="Times New Roman"/>
+                <w:rFonts w:asciiTheme="minorHAnsi" w:eastAsia="SimHei" w:hAnsiTheme="minorHAnsi" w:cs="Times New Roman"/>
                 <w:color w:val="7030A0"/>
                 <w:sz w:val="16"/>
                 <w:szCs w:val="16"/>
@@ -6396,7 +6364,7 @@
               <w:spacing w:before="0" w:after="0" w:line="240" w:lineRule="auto"/>
               <w:contextualSpacing/>
               <w:rPr>
-                <w:rFonts w:ascii="Arial" w:eastAsia="SimHei" w:hAnsi="Arial" w:cs="Times New Roman"/>
+                <w:rFonts w:asciiTheme="minorHAnsi" w:eastAsia="SimHei" w:hAnsiTheme="minorHAnsi" w:cs="Times New Roman"/>
                 <w:color w:val="7030A0"/>
                 <w:sz w:val="16"/>
                 <w:szCs w:val="16"/>
@@ -6405,7 +6373,7 @@
             </w:pPr>
             <w:r>
               <w:rPr>
-                <w:rFonts w:ascii="Arial" w:eastAsia="SimHei" w:hAnsi="Arial" w:cs="Times New Roman"/>
+                <w:rFonts w:asciiTheme="minorHAnsi" w:eastAsia="SimHei" w:hAnsiTheme="minorHAnsi" w:cs="Times New Roman"/>
                 <w:color w:val="7030A0"/>
                 <w:sz w:val="16"/>
                 <w:szCs w:val="16"/>
@@ -6419,7 +6387,7 @@
               <w:spacing w:before="0" w:after="0" w:line="240" w:lineRule="auto"/>
               <w:contextualSpacing/>
               <w:rPr>
-                <w:rFonts w:ascii="Arial" w:eastAsia="SimHei" w:hAnsi="Arial" w:cs="Times New Roman"/>
+                <w:rFonts w:asciiTheme="minorHAnsi" w:eastAsia="SimHei" w:hAnsiTheme="minorHAnsi" w:cs="Times New Roman"/>
                 <w:color w:val="7030A0"/>
                 <w:sz w:val="16"/>
                 <w:szCs w:val="16"/>
@@ -6428,7 +6396,7 @@
             </w:pPr>
             <w:r>
               <w:rPr>
-                <w:rFonts w:ascii="Arial" w:eastAsia="SimHei" w:hAnsi="Arial" w:cs="Times New Roman"/>
+                <w:rFonts w:asciiTheme="minorHAnsi" w:eastAsia="SimHei" w:hAnsiTheme="minorHAnsi" w:cs="Times New Roman"/>
                 <w:color w:val="7030A0"/>
                 <w:sz w:val="16"/>
                 <w:szCs w:val="16"/>
@@ -6442,7 +6410,7 @@
               <w:spacing w:before="0" w:after="0" w:line="240" w:lineRule="auto"/>
               <w:contextualSpacing/>
               <w:rPr>
-                <w:rFonts w:ascii="Arial" w:eastAsia="SimHei" w:hAnsi="Arial" w:cs="Times New Roman"/>
+                <w:rFonts w:asciiTheme="minorHAnsi" w:eastAsia="SimHei" w:hAnsiTheme="minorHAnsi" w:cs="Times New Roman"/>
                 <w:color w:val="7030A0"/>
                 <w:sz w:val="16"/>
                 <w:szCs w:val="16"/>
@@ -6451,7 +6419,7 @@
             </w:pPr>
             <w:r>
               <w:rPr>
-                <w:rFonts w:ascii="Arial" w:eastAsia="SimHei" w:hAnsi="Arial" w:cs="Times New Roman"/>
+                <w:rFonts w:asciiTheme="minorHAnsi" w:eastAsia="SimHei" w:hAnsiTheme="minorHAnsi" w:cs="Times New Roman"/>
                 <w:color w:val="7030A0"/>
                 <w:sz w:val="16"/>
                 <w:szCs w:val="16"/>
@@ -6465,7 +6433,7 @@
               <w:spacing w:before="0" w:after="0" w:line="240" w:lineRule="auto"/>
               <w:contextualSpacing/>
               <w:rPr>
-                <w:rFonts w:ascii="Arial" w:eastAsia="SimHei" w:hAnsi="Arial" w:cs="Times New Roman"/>
+                <w:rFonts w:asciiTheme="minorHAnsi" w:eastAsia="SimHei" w:hAnsiTheme="minorHAnsi" w:cs="Times New Roman"/>
                 <w:color w:val="7030A0"/>
                 <w:sz w:val="16"/>
                 <w:szCs w:val="16"/>
@@ -6474,7 +6442,7 @@
             </w:pPr>
             <w:r>
               <w:rPr>
-                <w:rFonts w:ascii="Arial" w:eastAsia="SimHei" w:hAnsi="Arial" w:cs="Times New Roman"/>
+                <w:rFonts w:asciiTheme="minorHAnsi" w:eastAsia="SimHei" w:hAnsiTheme="minorHAnsi" w:cs="Times New Roman"/>
                 <w:color w:val="7030A0"/>
                 <w:sz w:val="16"/>
                 <w:szCs w:val="16"/>
@@ -6488,7 +6456,7 @@
               <w:spacing w:before="0" w:after="0" w:line="240" w:lineRule="auto"/>
               <w:contextualSpacing/>
               <w:rPr>
-                <w:rFonts w:ascii="Arial" w:eastAsia="SimHei" w:hAnsi="Arial" w:cs="Times New Roman"/>
+                <w:rFonts w:asciiTheme="minorHAnsi" w:eastAsia="SimHei" w:hAnsiTheme="minorHAnsi" w:cs="Times New Roman"/>
                 <w:color w:val="7030A0"/>
                 <w:sz w:val="16"/>
                 <w:szCs w:val="16"/>
@@ -6497,7 +6465,7 @@
             </w:pPr>
             <w:r>
               <w:rPr>
-                <w:rFonts w:ascii="Arial" w:eastAsia="SimHei" w:hAnsi="Arial" w:cs="Times New Roman"/>
+                <w:rFonts w:asciiTheme="minorHAnsi" w:eastAsia="SimHei" w:hAnsiTheme="minorHAnsi" w:cs="Times New Roman"/>
                 <w:color w:val="7030A0"/>
                 <w:sz w:val="16"/>
                 <w:szCs w:val="16"/>
@@ -6511,7 +6479,7 @@
               <w:spacing w:before="0" w:after="0" w:line="240" w:lineRule="auto"/>
               <w:contextualSpacing/>
               <w:rPr>
-                <w:rFonts w:ascii="Arial" w:eastAsia="SimHei" w:hAnsi="Arial" w:cs="Times New Roman"/>
+                <w:rFonts w:asciiTheme="minorHAnsi" w:eastAsia="SimHei" w:hAnsiTheme="minorHAnsi" w:cs="Times New Roman"/>
                 <w:color w:val="7030A0"/>
                 <w:sz w:val="16"/>
                 <w:szCs w:val="16"/>
@@ -6520,7 +6488,7 @@
             </w:pPr>
             <w:r>
               <w:rPr>
-                <w:rFonts w:ascii="Arial" w:eastAsia="SimHei" w:hAnsi="Arial" w:cs="Times New Roman"/>
+                <w:rFonts w:asciiTheme="minorHAnsi" w:eastAsia="SimHei" w:hAnsiTheme="minorHAnsi" w:cs="Times New Roman"/>
                 <w:color w:val="141313"/>
                 <w:sz w:val="16"/>
                 <w:szCs w:val="16"/>
@@ -6530,7 +6498,7 @@
             </w:r>
             <w:r>
               <w:rPr>
-                <w:rFonts w:ascii="Arial" w:eastAsia="SimHei" w:hAnsi="Arial" w:cs="Times New Roman"/>
+                <w:rFonts w:asciiTheme="minorHAnsi" w:eastAsia="SimHei" w:hAnsiTheme="minorHAnsi" w:cs="Times New Roman"/>
                 <w:color w:val="7030A0"/>
                 <w:sz w:val="16"/>
                 <w:szCs w:val="16"/>
@@ -6544,7 +6512,7 @@
               <w:spacing w:before="0" w:after="0" w:line="240" w:lineRule="auto"/>
               <w:contextualSpacing/>
               <w:rPr>
-                <w:rFonts w:ascii="Arial" w:eastAsia="SimHei" w:hAnsi="Arial" w:cs="Times New Roman"/>
+                <w:rFonts w:asciiTheme="minorHAnsi" w:eastAsia="SimHei" w:hAnsiTheme="minorHAnsi" w:cs="Times New Roman"/>
                 <w:color w:val="7030A0"/>
                 <w:sz w:val="16"/>
                 <w:szCs w:val="16"/>
@@ -6553,7 +6521,7 @@
             </w:pPr>
             <w:r>
               <w:rPr>
-                <w:rFonts w:ascii="Arial" w:eastAsia="SimHei" w:hAnsi="Arial" w:cs="Times New Roman"/>
+                <w:rFonts w:asciiTheme="minorHAnsi" w:eastAsia="SimHei" w:hAnsiTheme="minorHAnsi" w:cs="Times New Roman"/>
                 <w:color w:val="7030A0"/>
                 <w:sz w:val="16"/>
                 <w:szCs w:val="16"/>
@@ -6567,13 +6535,14 @@
               <w:spacing w:before="0" w:after="0" w:line="240" w:lineRule="auto"/>
               <w:contextualSpacing/>
               <w:rPr>
+                <w:rFonts w:asciiTheme="minorHAnsi" w:hAnsiTheme="minorHAnsi"/>
                 <w:sz w:val="16"/>
                 <w:szCs w:val="16"/>
               </w:rPr>
             </w:pPr>
             <w:r>
               <w:rPr>
-                <w:rFonts w:ascii="Arial" w:eastAsia="SimHei" w:hAnsi="Arial" w:cs="Times New Roman"/>
+                <w:rFonts w:asciiTheme="minorHAnsi" w:eastAsia="SimHei" w:hAnsiTheme="minorHAnsi" w:cs="Times New Roman"/>
                 <w:color w:val="7030A0"/>
                 <w:sz w:val="16"/>
                 <w:szCs w:val="16"/>
@@ -6591,7 +6560,7 @@
             <w:pPr>
               <w:spacing w:before="0" w:after="0" w:line="240" w:lineRule="auto"/>
               <w:rPr>
-                <w:rFonts w:ascii="Arial" w:eastAsia="SimHei" w:hAnsi="Arial" w:cs="Times New Roman"/>
+                <w:rFonts w:asciiTheme="minorHAnsi" w:eastAsia="SimHei" w:hAnsiTheme="minorHAnsi" w:cs="Times New Roman"/>
                 <w:color w:val="7030A0"/>
                 <w:sz w:val="16"/>
                 <w:szCs w:val="16"/>
@@ -6600,7 +6569,7 @@
             </w:pPr>
             <w:r>
               <w:rPr>
-                <w:rFonts w:ascii="Arial" w:eastAsia="SimHei" w:hAnsi="Arial" w:cs="Times New Roman"/>
+                <w:rFonts w:asciiTheme="minorHAnsi" w:eastAsia="SimHei" w:hAnsiTheme="minorHAnsi" w:cs="Times New Roman"/>
                 <w:color w:val="7030A0"/>
                 <w:sz w:val="16"/>
                 <w:szCs w:val="16"/>
@@ -6612,7 +6581,7 @@
             <w:proofErr w:type="spellStart"/>
             <w:r>
               <w:rPr>
-                <w:rFonts w:ascii="Arial" w:eastAsia="SimHei" w:hAnsi="Arial" w:cs="Times New Roman"/>
+                <w:rFonts w:asciiTheme="minorHAnsi" w:eastAsia="SimHei" w:hAnsiTheme="minorHAnsi" w:cs="Times New Roman"/>
                 <w:color w:val="7030A0"/>
                 <w:sz w:val="16"/>
                 <w:szCs w:val="16"/>
@@ -6623,7 +6592,7 @@
             <w:proofErr w:type="spellEnd"/>
             <w:r>
               <w:rPr>
-                <w:rFonts w:ascii="Arial" w:eastAsia="SimHei" w:hAnsi="Arial" w:cs="Times New Roman"/>
+                <w:rFonts w:asciiTheme="minorHAnsi" w:eastAsia="SimHei" w:hAnsiTheme="minorHAnsi" w:cs="Times New Roman"/>
                 <w:color w:val="7030A0"/>
                 <w:sz w:val="16"/>
                 <w:szCs w:val="16"/>
@@ -6634,7 +6603,7 @@
             <w:proofErr w:type="spellStart"/>
             <w:r>
               <w:rPr>
-                <w:rFonts w:ascii="Arial" w:eastAsia="SimHei" w:hAnsi="Arial" w:cs="Times New Roman"/>
+                <w:rFonts w:asciiTheme="minorHAnsi" w:eastAsia="SimHei" w:hAnsiTheme="minorHAnsi" w:cs="Times New Roman"/>
                 <w:color w:val="7030A0"/>
                 <w:sz w:val="16"/>
                 <w:szCs w:val="16"/>
@@ -6645,7 +6614,7 @@
             <w:proofErr w:type="spellEnd"/>
             <w:r>
               <w:rPr>
-                <w:rFonts w:ascii="Arial" w:eastAsia="SimHei" w:hAnsi="Arial" w:cs="Times New Roman"/>
+                <w:rFonts w:asciiTheme="minorHAnsi" w:eastAsia="SimHei" w:hAnsiTheme="minorHAnsi" w:cs="Times New Roman"/>
                 <w:color w:val="7030A0"/>
                 <w:sz w:val="16"/>
                 <w:szCs w:val="16"/>
@@ -6658,7 +6627,7 @@
             <w:pPr>
               <w:spacing w:before="0" w:after="0" w:line="240" w:lineRule="auto"/>
               <w:rPr>
-                <w:rFonts w:ascii="Arial" w:eastAsia="SimHei" w:hAnsi="Arial" w:cs="Times New Roman"/>
+                <w:rFonts w:asciiTheme="minorHAnsi" w:eastAsia="SimHei" w:hAnsiTheme="minorHAnsi" w:cs="Times New Roman"/>
                 <w:sz w:val="16"/>
                 <w:szCs w:val="16"/>
                 <w:lang w:eastAsia="ja-JP"/>
@@ -6666,7 +6635,7 @@
             </w:pPr>
             <w:r>
               <w:rPr>
-                <w:rFonts w:ascii="Arial" w:eastAsia="SimHei" w:hAnsi="Arial" w:cs="Times New Roman"/>
+                <w:rFonts w:asciiTheme="minorHAnsi" w:eastAsia="SimHei" w:hAnsiTheme="minorHAnsi" w:cs="Times New Roman"/>
                 <w:color w:val="141313"/>
                 <w:sz w:val="16"/>
                 <w:szCs w:val="16"/>
@@ -6677,7 +6646,7 @@
             <w:proofErr w:type="spellStart"/>
             <w:r>
               <w:rPr>
-                <w:rFonts w:ascii="Arial" w:eastAsia="SimHei" w:hAnsi="Arial" w:cs="Times New Roman"/>
+                <w:rFonts w:asciiTheme="minorHAnsi" w:eastAsia="SimHei" w:hAnsiTheme="minorHAnsi" w:cs="Times New Roman"/>
                 <w:color w:val="141313"/>
                 <w:sz w:val="16"/>
                 <w:szCs w:val="16"/>
@@ -6688,7 +6657,7 @@
             <w:proofErr w:type="spellEnd"/>
             <w:r>
               <w:rPr>
-                <w:rFonts w:ascii="Arial" w:eastAsia="SimHei" w:hAnsi="Arial" w:cs="Times New Roman"/>
+                <w:rFonts w:asciiTheme="minorHAnsi" w:eastAsia="SimHei" w:hAnsiTheme="minorHAnsi" w:cs="Times New Roman"/>
                 <w:color w:val="141313"/>
                 <w:sz w:val="16"/>
                 <w:szCs w:val="16"/>
@@ -6701,7 +6670,7 @@
             <w:pPr>
               <w:spacing w:before="0" w:after="0" w:line="240" w:lineRule="auto"/>
               <w:rPr>
-                <w:rFonts w:ascii="Arial" w:eastAsia="SimHei" w:hAnsi="Arial" w:cs="Times New Roman"/>
+                <w:rFonts w:asciiTheme="minorHAnsi" w:eastAsia="SimHei" w:hAnsiTheme="minorHAnsi" w:cs="Times New Roman"/>
                 <w:sz w:val="16"/>
                 <w:szCs w:val="16"/>
                 <w:lang w:eastAsia="ja-JP"/>
@@ -6709,7 +6678,7 @@
             </w:pPr>
             <w:r>
               <w:rPr>
-                <w:rFonts w:ascii="Arial" w:eastAsia="SimHei" w:hAnsi="Arial" w:cs="Times New Roman"/>
+                <w:rFonts w:asciiTheme="minorHAnsi" w:eastAsia="SimHei" w:hAnsiTheme="minorHAnsi" w:cs="Times New Roman"/>
                 <w:color w:val="7030A0"/>
                 <w:sz w:val="16"/>
                 <w:szCs w:val="16"/>
@@ -6722,6 +6691,7 @@
             <w:pPr>
               <w:spacing w:before="0" w:after="0" w:line="240" w:lineRule="auto"/>
               <w:rPr>
+                <w:rFonts w:asciiTheme="minorHAnsi" w:hAnsiTheme="minorHAnsi"/>
                 <w:color w:val="7030A0"/>
                 <w:sz w:val="16"/>
                 <w:szCs w:val="16"/>
@@ -6731,6 +6701,7 @@
         </w:tc>
       </w:tr>
     </w:tbl>
+    <w:bookmarkEnd w:id="5"/>
     <w:p>
       <w:pPr>
         <w:spacing w:before="0" w:after="0" w:line="240" w:lineRule="auto"/>
@@ -7172,6 +7143,7 @@
           <w:bCs/>
           <w:color w:val="7030A0"/>
         </w:rPr>
+        <w:lastRenderedPageBreak/>
         <w:t>[</w:t>
       </w:r>
       <w:proofErr w:type="gramStart"/>
@@ -7201,7 +7173,6 @@
         <w:spacing w:before="0" w:after="0" w:line="240" w:lineRule="auto"/>
       </w:pPr>
       <w:r>
-        <w:lastRenderedPageBreak/>
         <w:t>[e.name/]:</w:t>
       </w:r>
     </w:p>
@@ -7823,7 +7794,7 @@
       <w:rPr>
         <w:noProof/>
       </w:rPr>
-      <w:t>2</w:t>
+      <w:t>6</w:t>
     </w:r>
     <w:r>
       <w:fldChar w:fldCharType="end"/>
@@ -12386,7 +12357,7 @@
 </file>
 
 <file path=customXml/itemProps2.xml><?xml version="1.0" encoding="utf-8"?>
-<ds:datastoreItem xmlns:ds="http://schemas.openxmlformats.org/officeDocument/2006/customXml" ds:itemID="{BF0380B5-003B-4E2A-B655-74B661077883}">
+<ds:datastoreItem xmlns:ds="http://schemas.openxmlformats.org/officeDocument/2006/customXml" ds:itemID="{2CBE5807-E069-4220-9817-2F528A70D3A1}">
   <ds:schemaRefs>
     <ds:schemaRef ds:uri="http://schemas.openxmlformats.org/officeDocument/2006/bibliography"/>
   </ds:schemaRefs>

</xml_diff>